<commit_message>
changes done in report
</commit_message>
<xml_diff>
--- a/Report/Report.docx
+++ b/Report/Report.docx
@@ -817,8 +817,6 @@
         </w:rPr>
         <w:t>A</w:t>
       </w:r>
-      <w:bookmarkStart w:id="0" w:name="_GoBack"/>
-      <w:bookmarkEnd w:id="0"/>
       <w:r>
         <w:rPr>
           <w:rFonts w:ascii="Times New Roman" w:hAnsi="Times New Roman" w:cs="Times New Roman"/>
@@ -1477,6 +1475,3525 @@
           <w:shd w:val="clear" w:color="auto" w:fill="FFFFFF"/>
         </w:rPr>
       </w:pPr>
+      <w:r>
+        <w:rPr>
+          <w:rFonts w:ascii="Times New Roman" w:hAnsi="Times New Roman" w:cs="Times New Roman"/>
+          <w:b/>
+          <w:color w:val="000000"/>
+          <w:sz w:val="28"/>
+          <w:szCs w:val="28"/>
+          <w:shd w:val="clear" w:color="auto" w:fill="FFFFFF"/>
+        </w:rPr>
+        <w:lastRenderedPageBreak/>
+        <w:t>Code:</w:t>
+      </w:r>
+    </w:p>
+    <w:p>
+      <w:pPr>
+        <w:pStyle w:val="Standard"/>
+        <w:rPr>
+          <w:rFonts w:ascii="Times New Roman" w:hAnsi="Times New Roman" w:cs="Times New Roman"/>
+          <w:bCs/>
+          <w:color w:val="000000"/>
+          <w:shd w:val="clear" w:color="auto" w:fill="FFFFFF"/>
+        </w:rPr>
+      </w:pPr>
+    </w:p>
+    <w:p>
+      <w:pPr>
+        <w:pStyle w:val="Standard"/>
+        <w:rPr>
+          <w:rFonts w:ascii="Times New Roman" w:hAnsi="Times New Roman" w:cs="Times New Roman"/>
+          <w:bCs/>
+          <w:color w:val="000000"/>
+          <w:shd w:val="clear" w:color="auto" w:fill="FFFFFF"/>
+        </w:rPr>
+      </w:pPr>
+      <w:r>
+        <w:rPr>
+          <w:rFonts w:ascii="Times New Roman" w:hAnsi="Times New Roman" w:cs="Times New Roman"/>
+          <w:bCs/>
+          <w:color w:val="000000"/>
+          <w:shd w:val="clear" w:color="auto" w:fill="FFFFFF"/>
+        </w:rPr>
+        <w:t>#include&lt;stdio.h&gt;</w:t>
+      </w:r>
+    </w:p>
+    <w:p>
+      <w:pPr>
+        <w:pStyle w:val="Standard"/>
+        <w:rPr>
+          <w:rFonts w:ascii="Times New Roman" w:hAnsi="Times New Roman" w:cs="Times New Roman"/>
+          <w:bCs/>
+          <w:color w:val="000000"/>
+          <w:shd w:val="clear" w:color="auto" w:fill="FFFFFF"/>
+        </w:rPr>
+      </w:pPr>
+      <w:r>
+        <w:rPr>
+          <w:rFonts w:ascii="Times New Roman" w:hAnsi="Times New Roman" w:cs="Times New Roman"/>
+          <w:bCs/>
+          <w:color w:val="000000"/>
+          <w:shd w:val="clear" w:color="auto" w:fill="FFFFFF"/>
+        </w:rPr>
+        <w:t>#include&lt;pthread.h&gt;</w:t>
+      </w:r>
+    </w:p>
+    <w:p>
+      <w:pPr>
+        <w:pStyle w:val="Standard"/>
+        <w:rPr>
+          <w:rFonts w:ascii="Times New Roman" w:hAnsi="Times New Roman" w:cs="Times New Roman"/>
+          <w:bCs/>
+          <w:color w:val="000000"/>
+          <w:shd w:val="clear" w:color="auto" w:fill="FFFFFF"/>
+        </w:rPr>
+      </w:pPr>
+      <w:r>
+        <w:rPr>
+          <w:rFonts w:ascii="Times New Roman" w:hAnsi="Times New Roman" w:cs="Times New Roman"/>
+          <w:bCs/>
+          <w:color w:val="000000"/>
+          <w:shd w:val="clear" w:color="auto" w:fill="FFFFFF"/>
+        </w:rPr>
+        <w:t>#include&lt;stdlib.h&gt;</w:t>
+      </w:r>
+    </w:p>
+    <w:p>
+      <w:pPr>
+        <w:pStyle w:val="Standard"/>
+        <w:rPr>
+          <w:rFonts w:ascii="Times New Roman" w:hAnsi="Times New Roman" w:cs="Times New Roman"/>
+          <w:bCs/>
+          <w:color w:val="000000"/>
+          <w:shd w:val="clear" w:color="auto" w:fill="FFFFFF"/>
+        </w:rPr>
+      </w:pPr>
+      <w:r>
+        <w:rPr>
+          <w:rFonts w:ascii="Times New Roman" w:hAnsi="Times New Roman" w:cs="Times New Roman"/>
+          <w:bCs/>
+          <w:color w:val="000000"/>
+          <w:shd w:val="clear" w:color="auto" w:fill="FFFFFF"/>
+        </w:rPr>
+        <w:t>#include &lt;unistd.h&gt;</w:t>
+      </w:r>
+    </w:p>
+    <w:p>
+      <w:pPr>
+        <w:pStyle w:val="Standard"/>
+        <w:rPr>
+          <w:rFonts w:ascii="Times New Roman" w:hAnsi="Times New Roman" w:cs="Times New Roman"/>
+          <w:bCs/>
+          <w:color w:val="000000"/>
+          <w:shd w:val="clear" w:color="auto" w:fill="FFFFFF"/>
+        </w:rPr>
+      </w:pPr>
+    </w:p>
+    <w:p>
+      <w:pPr>
+        <w:pStyle w:val="Standard"/>
+        <w:rPr>
+          <w:rFonts w:ascii="Times New Roman" w:hAnsi="Times New Roman" w:cs="Times New Roman"/>
+          <w:bCs/>
+          <w:color w:val="000000"/>
+          <w:shd w:val="clear" w:color="auto" w:fill="FFFFFF"/>
+        </w:rPr>
+      </w:pPr>
+    </w:p>
+    <w:p>
+      <w:pPr>
+        <w:pStyle w:val="Standard"/>
+        <w:rPr>
+          <w:rFonts w:ascii="Times New Roman" w:hAnsi="Times New Roman" w:cs="Times New Roman"/>
+          <w:bCs/>
+          <w:color w:val="000000"/>
+          <w:shd w:val="clear" w:color="auto" w:fill="FFFFFF"/>
+        </w:rPr>
+      </w:pPr>
+      <w:r>
+        <w:rPr>
+          <w:rFonts w:ascii="Times New Roman" w:hAnsi="Times New Roman" w:cs="Times New Roman"/>
+          <w:bCs/>
+          <w:color w:val="000000"/>
+          <w:shd w:val="clear" w:color="auto" w:fill="FFFFFF"/>
+        </w:rPr>
+        <w:t>pthread_mutex_t lock = PTHREAD_MUTEX_INITIALIZER;</w:t>
+      </w:r>
+    </w:p>
+    <w:p>
+      <w:pPr>
+        <w:pStyle w:val="Standard"/>
+        <w:rPr>
+          <w:rFonts w:ascii="Times New Roman" w:hAnsi="Times New Roman" w:cs="Times New Roman"/>
+          <w:bCs/>
+          <w:color w:val="000000"/>
+          <w:shd w:val="clear" w:color="auto" w:fill="FFFFFF"/>
+        </w:rPr>
+      </w:pPr>
+      <w:r>
+        <w:rPr>
+          <w:rFonts w:ascii="Times New Roman" w:hAnsi="Times New Roman" w:cs="Times New Roman"/>
+          <w:bCs/>
+          <w:color w:val="000000"/>
+          <w:shd w:val="clear" w:color="auto" w:fill="FFFFFF"/>
+        </w:rPr>
+        <w:t>pthread_cond_t  finish_cond  = PTHREAD_COND_INITIALIZER;</w:t>
+      </w:r>
+    </w:p>
+    <w:p>
+      <w:pPr>
+        <w:pStyle w:val="Standard"/>
+        <w:rPr>
+          <w:rFonts w:ascii="Times New Roman" w:hAnsi="Times New Roman" w:cs="Times New Roman"/>
+          <w:bCs/>
+          <w:color w:val="000000"/>
+          <w:shd w:val="clear" w:color="auto" w:fill="FFFFFF"/>
+        </w:rPr>
+      </w:pPr>
+      <w:r>
+        <w:rPr>
+          <w:rFonts w:ascii="Times New Roman" w:hAnsi="Times New Roman" w:cs="Times New Roman"/>
+          <w:bCs/>
+          <w:color w:val="000000"/>
+          <w:shd w:val="clear" w:color="auto" w:fill="FFFFFF"/>
+        </w:rPr>
+        <w:t>int barrier = 0;</w:t>
+      </w:r>
+    </w:p>
+    <w:p>
+      <w:pPr>
+        <w:pStyle w:val="Standard"/>
+        <w:rPr>
+          <w:rFonts w:ascii="Times New Roman" w:hAnsi="Times New Roman" w:cs="Times New Roman"/>
+          <w:bCs/>
+          <w:color w:val="000000"/>
+          <w:shd w:val="clear" w:color="auto" w:fill="FFFFFF"/>
+        </w:rPr>
+      </w:pPr>
+      <w:r>
+        <w:rPr>
+          <w:rFonts w:ascii="Times New Roman" w:hAnsi="Times New Roman" w:cs="Times New Roman"/>
+          <w:bCs/>
+          <w:color w:val="000000"/>
+          <w:shd w:val="clear" w:color="auto" w:fill="FFFFFF"/>
+        </w:rPr>
+        <w:t>int thread_count;</w:t>
+      </w:r>
+    </w:p>
+    <w:p>
+      <w:pPr>
+        <w:pStyle w:val="Standard"/>
+        <w:rPr>
+          <w:rFonts w:ascii="Times New Roman" w:hAnsi="Times New Roman" w:cs="Times New Roman"/>
+          <w:bCs/>
+          <w:color w:val="000000"/>
+          <w:shd w:val="clear" w:color="auto" w:fill="FFFFFF"/>
+        </w:rPr>
+      </w:pPr>
+      <w:r>
+        <w:rPr>
+          <w:rFonts w:ascii="Times New Roman" w:hAnsi="Times New Roman" w:cs="Times New Roman"/>
+          <w:bCs/>
+          <w:color w:val="000000"/>
+          <w:shd w:val="clear" w:color="auto" w:fill="FFFFFF"/>
+        </w:rPr>
+        <w:t>int barrier_size;</w:t>
+      </w:r>
+    </w:p>
+    <w:p>
+      <w:pPr>
+        <w:pStyle w:val="Standard"/>
+        <w:rPr>
+          <w:rFonts w:ascii="Times New Roman" w:hAnsi="Times New Roman" w:cs="Times New Roman"/>
+          <w:bCs/>
+          <w:color w:val="000000"/>
+          <w:shd w:val="clear" w:color="auto" w:fill="FFFFFF"/>
+        </w:rPr>
+      </w:pPr>
+      <w:r>
+        <w:rPr>
+          <w:rFonts w:ascii="Times New Roman" w:hAnsi="Times New Roman" w:cs="Times New Roman"/>
+          <w:bCs/>
+          <w:color w:val="000000"/>
+          <w:shd w:val="clear" w:color="auto" w:fill="FFFFFF"/>
+        </w:rPr>
+        <w:t>int counter=0;</w:t>
+      </w:r>
+    </w:p>
+    <w:p>
+      <w:pPr>
+        <w:pStyle w:val="Standard"/>
+        <w:rPr>
+          <w:rFonts w:ascii="Times New Roman" w:hAnsi="Times New Roman" w:cs="Times New Roman"/>
+          <w:bCs/>
+          <w:color w:val="000000"/>
+          <w:shd w:val="clear" w:color="auto" w:fill="FFFFFF"/>
+        </w:rPr>
+      </w:pPr>
+      <w:r>
+        <w:rPr>
+          <w:rFonts w:ascii="Times New Roman" w:hAnsi="Times New Roman" w:cs="Times New Roman"/>
+          <w:bCs/>
+          <w:color w:val="000000"/>
+          <w:shd w:val="clear" w:color="auto" w:fill="FFFFFF"/>
+        </w:rPr>
+        <w:t>int invoke_barrier = 0;</w:t>
+      </w:r>
+    </w:p>
+    <w:p>
+      <w:pPr>
+        <w:pStyle w:val="Standard"/>
+        <w:rPr>
+          <w:rFonts w:ascii="Times New Roman" w:hAnsi="Times New Roman" w:cs="Times New Roman"/>
+          <w:bCs/>
+          <w:color w:val="000000"/>
+          <w:shd w:val="clear" w:color="auto" w:fill="FFFFFF"/>
+        </w:rPr>
+      </w:pPr>
+    </w:p>
+    <w:p>
+      <w:pPr>
+        <w:pStyle w:val="Standard"/>
+        <w:rPr>
+          <w:rFonts w:ascii="Times New Roman" w:hAnsi="Times New Roman" w:cs="Times New Roman"/>
+          <w:bCs/>
+          <w:color w:val="000000"/>
+          <w:shd w:val="clear" w:color="auto" w:fill="FFFFFF"/>
+        </w:rPr>
+      </w:pPr>
+    </w:p>
+    <w:p>
+      <w:pPr>
+        <w:pStyle w:val="Standard"/>
+        <w:rPr>
+          <w:rFonts w:ascii="Times New Roman" w:hAnsi="Times New Roman" w:cs="Times New Roman"/>
+          <w:bCs/>
+          <w:color w:val="000000"/>
+          <w:shd w:val="clear" w:color="auto" w:fill="FFFFFF"/>
+        </w:rPr>
+      </w:pPr>
+    </w:p>
+    <w:p>
+      <w:pPr>
+        <w:pStyle w:val="Standard"/>
+        <w:rPr>
+          <w:rFonts w:ascii="Times New Roman" w:hAnsi="Times New Roman" w:cs="Times New Roman"/>
+          <w:bCs/>
+          <w:color w:val="000000"/>
+          <w:shd w:val="clear" w:color="auto" w:fill="FFFFFF"/>
+        </w:rPr>
+      </w:pPr>
+      <w:r>
+        <w:rPr>
+          <w:rFonts w:ascii="Times New Roman" w:hAnsi="Times New Roman" w:cs="Times New Roman"/>
+          <w:bCs/>
+          <w:color w:val="000000"/>
+          <w:shd w:val="clear" w:color="auto" w:fill="FFFFFF"/>
+        </w:rPr>
+        <w:t>/*</w:t>
+      </w:r>
+    </w:p>
+    <w:p>
+      <w:pPr>
+        <w:pStyle w:val="Standard"/>
+        <w:rPr>
+          <w:rFonts w:ascii="Times New Roman" w:hAnsi="Times New Roman" w:cs="Times New Roman"/>
+          <w:bCs/>
+          <w:color w:val="000000"/>
+          <w:shd w:val="clear" w:color="auto" w:fill="FFFFFF"/>
+        </w:rPr>
+      </w:pPr>
+      <w:r>
+        <w:rPr>
+          <w:rFonts w:ascii="Times New Roman" w:hAnsi="Times New Roman" w:cs="Times New Roman"/>
+          <w:bCs/>
+          <w:color w:val="000000"/>
+          <w:shd w:val="clear" w:color="auto" w:fill="FFFFFF"/>
+        </w:rPr>
+        <w:t xml:space="preserve"> * params : number of threads a process is creating.</w:t>
+      </w:r>
+    </w:p>
+    <w:p>
+      <w:pPr>
+        <w:pStyle w:val="Standard"/>
+        <w:rPr>
+          <w:rFonts w:ascii="Times New Roman" w:hAnsi="Times New Roman" w:cs="Times New Roman"/>
+          <w:bCs/>
+          <w:color w:val="000000"/>
+          <w:shd w:val="clear" w:color="auto" w:fill="FFFFFF"/>
+        </w:rPr>
+      </w:pPr>
+      <w:r>
+        <w:rPr>
+          <w:rFonts w:ascii="Times New Roman" w:hAnsi="Times New Roman" w:cs="Times New Roman"/>
+          <w:bCs/>
+          <w:color w:val="000000"/>
+          <w:shd w:val="clear" w:color="auto" w:fill="FFFFFF"/>
+        </w:rPr>
+        <w:t xml:space="preserve"> * returns : none.</w:t>
+      </w:r>
+    </w:p>
+    <w:p>
+      <w:pPr>
+        <w:pStyle w:val="Standard"/>
+        <w:rPr>
+          <w:rFonts w:ascii="Times New Roman" w:hAnsi="Times New Roman" w:cs="Times New Roman"/>
+          <w:bCs/>
+          <w:color w:val="000000"/>
+          <w:shd w:val="clear" w:color="auto" w:fill="FFFFFF"/>
+        </w:rPr>
+      </w:pPr>
+      <w:r>
+        <w:rPr>
+          <w:rFonts w:ascii="Times New Roman" w:hAnsi="Times New Roman" w:cs="Times New Roman"/>
+          <w:bCs/>
+          <w:color w:val="000000"/>
+          <w:shd w:val="clear" w:color="auto" w:fill="FFFFFF"/>
+        </w:rPr>
+        <w:t xml:space="preserve"> *</w:t>
+      </w:r>
+    </w:p>
+    <w:p>
+      <w:pPr>
+        <w:pStyle w:val="Standard"/>
+        <w:rPr>
+          <w:rFonts w:ascii="Times New Roman" w:hAnsi="Times New Roman" w:cs="Times New Roman"/>
+          <w:bCs/>
+          <w:color w:val="000000"/>
+          <w:shd w:val="clear" w:color="auto" w:fill="FFFFFF"/>
+        </w:rPr>
+      </w:pPr>
+      <w:r>
+        <w:rPr>
+          <w:rFonts w:ascii="Times New Roman" w:hAnsi="Times New Roman" w:cs="Times New Roman"/>
+          <w:bCs/>
+          <w:color w:val="000000"/>
+          <w:shd w:val="clear" w:color="auto" w:fill="FFFFFF"/>
+        </w:rPr>
+        <w:t xml:space="preserve"> * Initialize barrier with total number of threads.</w:t>
+      </w:r>
+    </w:p>
+    <w:p>
+      <w:pPr>
+        <w:pStyle w:val="Standard"/>
+        <w:rPr>
+          <w:rFonts w:ascii="Times New Roman" w:hAnsi="Times New Roman" w:cs="Times New Roman"/>
+          <w:bCs/>
+          <w:color w:val="000000"/>
+          <w:shd w:val="clear" w:color="auto" w:fill="FFFFFF"/>
+        </w:rPr>
+      </w:pPr>
+      <w:r>
+        <w:rPr>
+          <w:rFonts w:ascii="Times New Roman" w:hAnsi="Times New Roman" w:cs="Times New Roman"/>
+          <w:bCs/>
+          <w:color w:val="000000"/>
+          <w:shd w:val="clear" w:color="auto" w:fill="FFFFFF"/>
+        </w:rPr>
+        <w:t xml:space="preserve"> */</w:t>
+      </w:r>
+    </w:p>
+    <w:p>
+      <w:pPr>
+        <w:pStyle w:val="Standard"/>
+        <w:rPr>
+          <w:rFonts w:ascii="Times New Roman" w:hAnsi="Times New Roman" w:cs="Times New Roman"/>
+          <w:bCs/>
+          <w:color w:val="000000"/>
+          <w:shd w:val="clear" w:color="auto" w:fill="FFFFFF"/>
+        </w:rPr>
+      </w:pPr>
+      <w:r>
+        <w:rPr>
+          <w:rFonts w:ascii="Times New Roman" w:hAnsi="Times New Roman" w:cs="Times New Roman"/>
+          <w:bCs/>
+          <w:color w:val="000000"/>
+          <w:shd w:val="clear" w:color="auto" w:fill="FFFFFF"/>
+        </w:rPr>
+        <w:t>void barrier_init(int n_threads)</w:t>
+      </w:r>
+    </w:p>
+    <w:p>
+      <w:pPr>
+        <w:pStyle w:val="Standard"/>
+        <w:rPr>
+          <w:rFonts w:ascii="Times New Roman" w:hAnsi="Times New Roman" w:cs="Times New Roman"/>
+          <w:bCs/>
+          <w:color w:val="000000"/>
+          <w:shd w:val="clear" w:color="auto" w:fill="FFFFFF"/>
+        </w:rPr>
+      </w:pPr>
+      <w:r>
+        <w:rPr>
+          <w:rFonts w:ascii="Times New Roman" w:hAnsi="Times New Roman" w:cs="Times New Roman"/>
+          <w:bCs/>
+          <w:color w:val="000000"/>
+          <w:shd w:val="clear" w:color="auto" w:fill="FFFFFF"/>
+        </w:rPr>
+        <w:t>{</w:t>
+      </w:r>
+    </w:p>
+    <w:p>
+      <w:pPr>
+        <w:pStyle w:val="Standard"/>
+        <w:rPr>
+          <w:rFonts w:ascii="Times New Roman" w:hAnsi="Times New Roman" w:cs="Times New Roman"/>
+          <w:bCs/>
+          <w:color w:val="000000"/>
+          <w:shd w:val="clear" w:color="auto" w:fill="FFFFFF"/>
+        </w:rPr>
+      </w:pPr>
+      <w:r>
+        <w:rPr>
+          <w:rFonts w:ascii="Times New Roman" w:hAnsi="Times New Roman" w:cs="Times New Roman"/>
+          <w:bCs/>
+          <w:color w:val="000000"/>
+          <w:shd w:val="clear" w:color="auto" w:fill="FFFFFF"/>
+        </w:rPr>
+        <w:t xml:space="preserve">    if ( thread_count &lt; barrier_size ) { barrier = thread_count; return; }</w:t>
+      </w:r>
+    </w:p>
+    <w:p>
+      <w:pPr>
+        <w:pStyle w:val="Standard"/>
+        <w:rPr>
+          <w:rFonts w:ascii="Times New Roman" w:hAnsi="Times New Roman" w:cs="Times New Roman"/>
+          <w:bCs/>
+          <w:color w:val="000000"/>
+          <w:shd w:val="clear" w:color="auto" w:fill="FFFFFF"/>
+        </w:rPr>
+      </w:pPr>
+      <w:r>
+        <w:rPr>
+          <w:rFonts w:ascii="Times New Roman" w:hAnsi="Times New Roman" w:cs="Times New Roman"/>
+          <w:bCs/>
+          <w:color w:val="000000"/>
+          <w:shd w:val="clear" w:color="auto" w:fill="FFFFFF"/>
+        </w:rPr>
+        <w:t xml:space="preserve">    barrier = n_threads;</w:t>
+      </w:r>
+    </w:p>
+    <w:p>
+      <w:pPr>
+        <w:pStyle w:val="Standard"/>
+        <w:rPr>
+          <w:rFonts w:ascii="Times New Roman" w:hAnsi="Times New Roman" w:cs="Times New Roman"/>
+          <w:bCs/>
+          <w:color w:val="000000"/>
+          <w:shd w:val="clear" w:color="auto" w:fill="FFFFFF"/>
+        </w:rPr>
+      </w:pPr>
+      <w:r>
+        <w:rPr>
+          <w:rFonts w:ascii="Times New Roman" w:hAnsi="Times New Roman" w:cs="Times New Roman"/>
+          <w:bCs/>
+          <w:color w:val="000000"/>
+          <w:shd w:val="clear" w:color="auto" w:fill="FFFFFF"/>
+        </w:rPr>
+        <w:t>}</w:t>
+      </w:r>
+    </w:p>
+    <w:p>
+      <w:pPr>
+        <w:pStyle w:val="Standard"/>
+        <w:rPr>
+          <w:rFonts w:ascii="Times New Roman" w:hAnsi="Times New Roman" w:cs="Times New Roman"/>
+          <w:bCs/>
+          <w:color w:val="000000"/>
+          <w:shd w:val="clear" w:color="auto" w:fill="FFFFFF"/>
+        </w:rPr>
+      </w:pPr>
+    </w:p>
+    <w:p>
+      <w:pPr>
+        <w:pStyle w:val="Standard"/>
+        <w:rPr>
+          <w:rFonts w:ascii="Times New Roman" w:hAnsi="Times New Roman" w:cs="Times New Roman"/>
+          <w:bCs/>
+          <w:color w:val="000000"/>
+          <w:shd w:val="clear" w:color="auto" w:fill="FFFFFF"/>
+        </w:rPr>
+      </w:pPr>
+    </w:p>
+    <w:p>
+      <w:pPr>
+        <w:pStyle w:val="Standard"/>
+        <w:rPr>
+          <w:rFonts w:ascii="Times New Roman" w:hAnsi="Times New Roman" w:cs="Times New Roman"/>
+          <w:bCs/>
+          <w:color w:val="000000"/>
+          <w:shd w:val="clear" w:color="auto" w:fill="FFFFFF"/>
+        </w:rPr>
+      </w:pPr>
+    </w:p>
+    <w:p>
+      <w:pPr>
+        <w:pStyle w:val="Standard"/>
+        <w:rPr>
+          <w:rFonts w:ascii="Times New Roman" w:hAnsi="Times New Roman" w:cs="Times New Roman"/>
+          <w:bCs/>
+          <w:color w:val="000000"/>
+          <w:shd w:val="clear" w:color="auto" w:fill="FFFFFF"/>
+        </w:rPr>
+      </w:pPr>
+      <w:r>
+        <w:rPr>
+          <w:rFonts w:ascii="Times New Roman" w:hAnsi="Times New Roman" w:cs="Times New Roman"/>
+          <w:bCs/>
+          <w:color w:val="000000"/>
+          <w:shd w:val="clear" w:color="auto" w:fill="FFFFFF"/>
+        </w:rPr>
+        <w:t>/*</w:t>
+      </w:r>
+    </w:p>
+    <w:p>
+      <w:pPr>
+        <w:pStyle w:val="Standard"/>
+        <w:rPr>
+          <w:rFonts w:ascii="Times New Roman" w:hAnsi="Times New Roman" w:cs="Times New Roman"/>
+          <w:bCs/>
+          <w:color w:val="000000"/>
+          <w:shd w:val="clear" w:color="auto" w:fill="FFFFFF"/>
+        </w:rPr>
+      </w:pPr>
+      <w:r>
+        <w:rPr>
+          <w:rFonts w:ascii="Times New Roman" w:hAnsi="Times New Roman" w:cs="Times New Roman"/>
+          <w:bCs/>
+          <w:color w:val="000000"/>
+          <w:shd w:val="clear" w:color="auto" w:fill="FFFFFF"/>
+        </w:rPr>
+        <w:t xml:space="preserve"> * params: none.</w:t>
+      </w:r>
+    </w:p>
+    <w:p>
+      <w:pPr>
+        <w:pStyle w:val="Standard"/>
+        <w:rPr>
+          <w:rFonts w:ascii="Times New Roman" w:hAnsi="Times New Roman" w:cs="Times New Roman"/>
+          <w:bCs/>
+          <w:color w:val="000000"/>
+          <w:shd w:val="clear" w:color="auto" w:fill="FFFFFF"/>
+        </w:rPr>
+      </w:pPr>
+      <w:r>
+        <w:rPr>
+          <w:rFonts w:ascii="Times New Roman" w:hAnsi="Times New Roman" w:cs="Times New Roman"/>
+          <w:bCs/>
+          <w:color w:val="000000"/>
+          <w:shd w:val="clear" w:color="auto" w:fill="FFFFFF"/>
+        </w:rPr>
+        <w:t xml:space="preserve"> * returns: -1 on failure, 0 on success.</w:t>
+      </w:r>
+    </w:p>
+    <w:p>
+      <w:pPr>
+        <w:pStyle w:val="Standard"/>
+        <w:rPr>
+          <w:rFonts w:ascii="Times New Roman" w:hAnsi="Times New Roman" w:cs="Times New Roman"/>
+          <w:bCs/>
+          <w:color w:val="000000"/>
+          <w:shd w:val="clear" w:color="auto" w:fill="FFFFFF"/>
+        </w:rPr>
+      </w:pPr>
+      <w:r>
+        <w:rPr>
+          <w:rFonts w:ascii="Times New Roman" w:hAnsi="Times New Roman" w:cs="Times New Roman"/>
+          <w:bCs/>
+          <w:color w:val="000000"/>
+          <w:shd w:val="clear" w:color="auto" w:fill="FFFFFF"/>
+        </w:rPr>
+        <w:t xml:space="preserve"> * decrement the count by 1.</w:t>
+      </w:r>
+    </w:p>
+    <w:p>
+      <w:pPr>
+        <w:pStyle w:val="Standard"/>
+        <w:rPr>
+          <w:rFonts w:ascii="Times New Roman" w:hAnsi="Times New Roman" w:cs="Times New Roman"/>
+          <w:bCs/>
+          <w:color w:val="000000"/>
+          <w:shd w:val="clear" w:color="auto" w:fill="FFFFFF"/>
+        </w:rPr>
+      </w:pPr>
+      <w:r>
+        <w:rPr>
+          <w:rFonts w:ascii="Times New Roman" w:hAnsi="Times New Roman" w:cs="Times New Roman"/>
+          <w:bCs/>
+          <w:color w:val="000000"/>
+          <w:shd w:val="clear" w:color="auto" w:fill="FFFFFF"/>
+        </w:rPr>
+        <w:t xml:space="preserve"> *</w:t>
+      </w:r>
+    </w:p>
+    <w:p>
+      <w:pPr>
+        <w:pStyle w:val="Standard"/>
+        <w:rPr>
+          <w:rFonts w:ascii="Times New Roman" w:hAnsi="Times New Roman" w:cs="Times New Roman"/>
+          <w:bCs/>
+          <w:color w:val="000000"/>
+          <w:shd w:val="clear" w:color="auto" w:fill="FFFFFF"/>
+        </w:rPr>
+      </w:pPr>
+      <w:r>
+        <w:rPr>
+          <w:rFonts w:ascii="Times New Roman" w:hAnsi="Times New Roman" w:cs="Times New Roman"/>
+          <w:bCs/>
+          <w:color w:val="000000"/>
+          <w:shd w:val="clear" w:color="auto" w:fill="FFFFFF"/>
+        </w:rPr>
+        <w:t xml:space="preserve"> */</w:t>
+      </w:r>
+    </w:p>
+    <w:p>
+      <w:pPr>
+        <w:pStyle w:val="Standard"/>
+        <w:rPr>
+          <w:rFonts w:ascii="Times New Roman" w:hAnsi="Times New Roman" w:cs="Times New Roman"/>
+          <w:bCs/>
+          <w:color w:val="000000"/>
+          <w:shd w:val="clear" w:color="auto" w:fill="FFFFFF"/>
+        </w:rPr>
+      </w:pPr>
+      <w:r>
+        <w:rPr>
+          <w:rFonts w:ascii="Times New Roman" w:hAnsi="Times New Roman" w:cs="Times New Roman"/>
+          <w:bCs/>
+          <w:color w:val="000000"/>
+          <w:shd w:val="clear" w:color="auto" w:fill="FFFFFF"/>
+        </w:rPr>
+        <w:t>int decrement()</w:t>
+      </w:r>
+    </w:p>
+    <w:p>
+      <w:pPr>
+        <w:pStyle w:val="Standard"/>
+        <w:rPr>
+          <w:rFonts w:ascii="Times New Roman" w:hAnsi="Times New Roman" w:cs="Times New Roman"/>
+          <w:bCs/>
+          <w:color w:val="000000"/>
+          <w:shd w:val="clear" w:color="auto" w:fill="FFFFFF"/>
+        </w:rPr>
+      </w:pPr>
+      <w:r>
+        <w:rPr>
+          <w:rFonts w:ascii="Times New Roman" w:hAnsi="Times New Roman" w:cs="Times New Roman"/>
+          <w:bCs/>
+          <w:color w:val="000000"/>
+          <w:shd w:val="clear" w:color="auto" w:fill="FFFFFF"/>
+        </w:rPr>
+        <w:t>{</w:t>
+      </w:r>
+    </w:p>
+    <w:p>
+      <w:pPr>
+        <w:pStyle w:val="Standard"/>
+        <w:rPr>
+          <w:rFonts w:ascii="Times New Roman" w:hAnsi="Times New Roman" w:cs="Times New Roman"/>
+          <w:bCs/>
+          <w:color w:val="000000"/>
+          <w:shd w:val="clear" w:color="auto" w:fill="FFFFFF"/>
+        </w:rPr>
+      </w:pPr>
+      <w:r>
+        <w:rPr>
+          <w:rFonts w:ascii="Times New Roman" w:hAnsi="Times New Roman" w:cs="Times New Roman"/>
+          <w:bCs/>
+          <w:color w:val="000000"/>
+          <w:shd w:val="clear" w:color="auto" w:fill="FFFFFF"/>
+        </w:rPr>
+        <w:t xml:space="preserve">    if (barrier == 0) {</w:t>
+      </w:r>
+    </w:p>
+    <w:p>
+      <w:pPr>
+        <w:pStyle w:val="Standard"/>
+        <w:rPr>
+          <w:rFonts w:ascii="Times New Roman" w:hAnsi="Times New Roman" w:cs="Times New Roman"/>
+          <w:bCs/>
+          <w:color w:val="000000"/>
+          <w:shd w:val="clear" w:color="auto" w:fill="FFFFFF"/>
+        </w:rPr>
+      </w:pPr>
+    </w:p>
+    <w:p>
+      <w:pPr>
+        <w:pStyle w:val="Standard"/>
+        <w:rPr>
+          <w:rFonts w:ascii="Times New Roman" w:hAnsi="Times New Roman" w:cs="Times New Roman"/>
+          <w:bCs/>
+          <w:color w:val="000000"/>
+          <w:shd w:val="clear" w:color="auto" w:fill="FFFFFF"/>
+        </w:rPr>
+      </w:pPr>
+      <w:r>
+        <w:rPr>
+          <w:rFonts w:ascii="Times New Roman" w:hAnsi="Times New Roman" w:cs="Times New Roman"/>
+          <w:bCs/>
+          <w:color w:val="000000"/>
+          <w:shd w:val="clear" w:color="auto" w:fill="FFFFFF"/>
+        </w:rPr>
+        <w:t xml:space="preserve">        return 0;</w:t>
+      </w:r>
+    </w:p>
+    <w:p>
+      <w:pPr>
+        <w:pStyle w:val="Standard"/>
+        <w:rPr>
+          <w:rFonts w:ascii="Times New Roman" w:hAnsi="Times New Roman" w:cs="Times New Roman"/>
+          <w:bCs/>
+          <w:color w:val="000000"/>
+          <w:shd w:val="clear" w:color="auto" w:fill="FFFFFF"/>
+        </w:rPr>
+      </w:pPr>
+      <w:r>
+        <w:rPr>
+          <w:rFonts w:ascii="Times New Roman" w:hAnsi="Times New Roman" w:cs="Times New Roman"/>
+          <w:bCs/>
+          <w:color w:val="000000"/>
+          <w:shd w:val="clear" w:color="auto" w:fill="FFFFFF"/>
+        </w:rPr>
+        <w:t xml:space="preserve">    }</w:t>
+      </w:r>
+    </w:p>
+    <w:p>
+      <w:pPr>
+        <w:pStyle w:val="Standard"/>
+        <w:rPr>
+          <w:rFonts w:ascii="Times New Roman" w:hAnsi="Times New Roman" w:cs="Times New Roman"/>
+          <w:bCs/>
+          <w:color w:val="000000"/>
+          <w:shd w:val="clear" w:color="auto" w:fill="FFFFFF"/>
+        </w:rPr>
+      </w:pPr>
+    </w:p>
+    <w:p>
+      <w:pPr>
+        <w:pStyle w:val="Standard"/>
+        <w:rPr>
+          <w:rFonts w:ascii="Times New Roman" w:hAnsi="Times New Roman" w:cs="Times New Roman"/>
+          <w:bCs/>
+          <w:color w:val="000000"/>
+          <w:shd w:val="clear" w:color="auto" w:fill="FFFFFF"/>
+        </w:rPr>
+      </w:pPr>
+      <w:r>
+        <w:rPr>
+          <w:rFonts w:ascii="Times New Roman" w:hAnsi="Times New Roman" w:cs="Times New Roman"/>
+          <w:bCs/>
+          <w:color w:val="000000"/>
+          <w:shd w:val="clear" w:color="auto" w:fill="FFFFFF"/>
+        </w:rPr>
+        <w:t xml:space="preserve">    if(pthread_mutex_lock(&amp;lock) != 0)</w:t>
+      </w:r>
+    </w:p>
+    <w:p>
+      <w:pPr>
+        <w:pStyle w:val="Standard"/>
+        <w:rPr>
+          <w:rFonts w:ascii="Times New Roman" w:hAnsi="Times New Roman" w:cs="Times New Roman"/>
+          <w:bCs/>
+          <w:color w:val="000000"/>
+          <w:shd w:val="clear" w:color="auto" w:fill="FFFFFF"/>
+        </w:rPr>
+      </w:pPr>
+      <w:r>
+        <w:rPr>
+          <w:rFonts w:ascii="Times New Roman" w:hAnsi="Times New Roman" w:cs="Times New Roman"/>
+          <w:bCs/>
+          <w:color w:val="000000"/>
+          <w:shd w:val="clear" w:color="auto" w:fill="FFFFFF"/>
+        </w:rPr>
+        <w:t xml:space="preserve">    {</w:t>
+      </w:r>
+    </w:p>
+    <w:p>
+      <w:pPr>
+        <w:pStyle w:val="Standard"/>
+        <w:rPr>
+          <w:rFonts w:ascii="Times New Roman" w:hAnsi="Times New Roman" w:cs="Times New Roman"/>
+          <w:bCs/>
+          <w:color w:val="000000"/>
+          <w:shd w:val="clear" w:color="auto" w:fill="FFFFFF"/>
+        </w:rPr>
+      </w:pPr>
+      <w:r>
+        <w:rPr>
+          <w:rFonts w:ascii="Times New Roman" w:hAnsi="Times New Roman" w:cs="Times New Roman"/>
+          <w:bCs/>
+          <w:color w:val="000000"/>
+          <w:shd w:val="clear" w:color="auto" w:fill="FFFFFF"/>
+        </w:rPr>
+        <w:t xml:space="preserve">        perror("Failed to take lock.");</w:t>
+      </w:r>
+    </w:p>
+    <w:p>
+      <w:pPr>
+        <w:pStyle w:val="Standard"/>
+        <w:rPr>
+          <w:rFonts w:ascii="Times New Roman" w:hAnsi="Times New Roman" w:cs="Times New Roman"/>
+          <w:bCs/>
+          <w:color w:val="000000"/>
+          <w:shd w:val="clear" w:color="auto" w:fill="FFFFFF"/>
+        </w:rPr>
+      </w:pPr>
+      <w:r>
+        <w:rPr>
+          <w:rFonts w:ascii="Times New Roman" w:hAnsi="Times New Roman" w:cs="Times New Roman"/>
+          <w:bCs/>
+          <w:color w:val="000000"/>
+          <w:shd w:val="clear" w:color="auto" w:fill="FFFFFF"/>
+        </w:rPr>
+        <w:t xml:space="preserve">        return -1;</w:t>
+      </w:r>
+    </w:p>
+    <w:p>
+      <w:pPr>
+        <w:pStyle w:val="Standard"/>
+        <w:rPr>
+          <w:rFonts w:ascii="Times New Roman" w:hAnsi="Times New Roman" w:cs="Times New Roman"/>
+          <w:bCs/>
+          <w:color w:val="000000"/>
+          <w:shd w:val="clear" w:color="auto" w:fill="FFFFFF"/>
+        </w:rPr>
+      </w:pPr>
+      <w:r>
+        <w:rPr>
+          <w:rFonts w:ascii="Times New Roman" w:hAnsi="Times New Roman" w:cs="Times New Roman"/>
+          <w:bCs/>
+          <w:color w:val="000000"/>
+          <w:shd w:val="clear" w:color="auto" w:fill="FFFFFF"/>
+        </w:rPr>
+        <w:t xml:space="preserve">    }</w:t>
+      </w:r>
+    </w:p>
+    <w:p>
+      <w:pPr>
+        <w:pStyle w:val="Standard"/>
+        <w:rPr>
+          <w:rFonts w:ascii="Times New Roman" w:hAnsi="Times New Roman" w:cs="Times New Roman"/>
+          <w:bCs/>
+          <w:color w:val="000000"/>
+          <w:shd w:val="clear" w:color="auto" w:fill="FFFFFF"/>
+        </w:rPr>
+      </w:pPr>
+    </w:p>
+    <w:p>
+      <w:pPr>
+        <w:pStyle w:val="Standard"/>
+        <w:rPr>
+          <w:rFonts w:ascii="Times New Roman" w:hAnsi="Times New Roman" w:cs="Times New Roman"/>
+          <w:bCs/>
+          <w:color w:val="000000"/>
+          <w:shd w:val="clear" w:color="auto" w:fill="FFFFFF"/>
+        </w:rPr>
+      </w:pPr>
+      <w:r>
+        <w:rPr>
+          <w:rFonts w:ascii="Times New Roman" w:hAnsi="Times New Roman" w:cs="Times New Roman"/>
+          <w:bCs/>
+          <w:color w:val="000000"/>
+          <w:shd w:val="clear" w:color="auto" w:fill="FFFFFF"/>
+        </w:rPr>
+        <w:t xml:space="preserve">    barrier--;</w:t>
+      </w:r>
+    </w:p>
+    <w:p>
+      <w:pPr>
+        <w:pStyle w:val="Standard"/>
+        <w:rPr>
+          <w:rFonts w:ascii="Times New Roman" w:hAnsi="Times New Roman" w:cs="Times New Roman"/>
+          <w:bCs/>
+          <w:color w:val="000000"/>
+          <w:shd w:val="clear" w:color="auto" w:fill="FFFFFF"/>
+        </w:rPr>
+      </w:pPr>
+    </w:p>
+    <w:p>
+      <w:pPr>
+        <w:pStyle w:val="Standard"/>
+        <w:rPr>
+          <w:rFonts w:ascii="Times New Roman" w:hAnsi="Times New Roman" w:cs="Times New Roman"/>
+          <w:bCs/>
+          <w:color w:val="000000"/>
+          <w:shd w:val="clear" w:color="auto" w:fill="FFFFFF"/>
+        </w:rPr>
+      </w:pPr>
+      <w:r>
+        <w:rPr>
+          <w:rFonts w:ascii="Times New Roman" w:hAnsi="Times New Roman" w:cs="Times New Roman"/>
+          <w:bCs/>
+          <w:color w:val="000000"/>
+          <w:shd w:val="clear" w:color="auto" w:fill="FFFFFF"/>
+        </w:rPr>
+        <w:t xml:space="preserve">    if(pthread_mutex_unlock(&amp;lock) != 0)</w:t>
+      </w:r>
+    </w:p>
+    <w:p>
+      <w:pPr>
+        <w:pStyle w:val="Standard"/>
+        <w:rPr>
+          <w:rFonts w:ascii="Times New Roman" w:hAnsi="Times New Roman" w:cs="Times New Roman"/>
+          <w:bCs/>
+          <w:color w:val="000000"/>
+          <w:shd w:val="clear" w:color="auto" w:fill="FFFFFF"/>
+        </w:rPr>
+      </w:pPr>
+      <w:r>
+        <w:rPr>
+          <w:rFonts w:ascii="Times New Roman" w:hAnsi="Times New Roman" w:cs="Times New Roman"/>
+          <w:bCs/>
+          <w:color w:val="000000"/>
+          <w:shd w:val="clear" w:color="auto" w:fill="FFFFFF"/>
+        </w:rPr>
+        <w:t xml:space="preserve">    {</w:t>
+      </w:r>
+    </w:p>
+    <w:p>
+      <w:pPr>
+        <w:pStyle w:val="Standard"/>
+        <w:rPr>
+          <w:rFonts w:ascii="Times New Roman" w:hAnsi="Times New Roman" w:cs="Times New Roman"/>
+          <w:bCs/>
+          <w:color w:val="000000"/>
+          <w:shd w:val="clear" w:color="auto" w:fill="FFFFFF"/>
+        </w:rPr>
+      </w:pPr>
+      <w:r>
+        <w:rPr>
+          <w:rFonts w:ascii="Times New Roman" w:hAnsi="Times New Roman" w:cs="Times New Roman"/>
+          <w:bCs/>
+          <w:color w:val="000000"/>
+          <w:shd w:val="clear" w:color="auto" w:fill="FFFFFF"/>
+        </w:rPr>
+        <w:t xml:space="preserve">        perror("Failed to unlock.");</w:t>
+      </w:r>
+    </w:p>
+    <w:p>
+      <w:pPr>
+        <w:pStyle w:val="Standard"/>
+        <w:rPr>
+          <w:rFonts w:ascii="Times New Roman" w:hAnsi="Times New Roman" w:cs="Times New Roman"/>
+          <w:bCs/>
+          <w:color w:val="000000"/>
+          <w:shd w:val="clear" w:color="auto" w:fill="FFFFFF"/>
+        </w:rPr>
+      </w:pPr>
+      <w:r>
+        <w:rPr>
+          <w:rFonts w:ascii="Times New Roman" w:hAnsi="Times New Roman" w:cs="Times New Roman"/>
+          <w:bCs/>
+          <w:color w:val="000000"/>
+          <w:shd w:val="clear" w:color="auto" w:fill="FFFFFF"/>
+        </w:rPr>
+        <w:t xml:space="preserve">        return -1;</w:t>
+      </w:r>
+    </w:p>
+    <w:p>
+      <w:pPr>
+        <w:pStyle w:val="Standard"/>
+        <w:rPr>
+          <w:rFonts w:ascii="Times New Roman" w:hAnsi="Times New Roman" w:cs="Times New Roman"/>
+          <w:bCs/>
+          <w:color w:val="000000"/>
+          <w:shd w:val="clear" w:color="auto" w:fill="FFFFFF"/>
+        </w:rPr>
+      </w:pPr>
+      <w:r>
+        <w:rPr>
+          <w:rFonts w:ascii="Times New Roman" w:hAnsi="Times New Roman" w:cs="Times New Roman"/>
+          <w:bCs/>
+          <w:color w:val="000000"/>
+          <w:shd w:val="clear" w:color="auto" w:fill="FFFFFF"/>
+        </w:rPr>
+        <w:t xml:space="preserve">    }</w:t>
+      </w:r>
+    </w:p>
+    <w:p>
+      <w:pPr>
+        <w:pStyle w:val="Standard"/>
+        <w:rPr>
+          <w:rFonts w:ascii="Times New Roman" w:hAnsi="Times New Roman" w:cs="Times New Roman"/>
+          <w:bCs/>
+          <w:color w:val="000000"/>
+          <w:shd w:val="clear" w:color="auto" w:fill="FFFFFF"/>
+        </w:rPr>
+      </w:pPr>
+    </w:p>
+    <w:p>
+      <w:pPr>
+        <w:pStyle w:val="Standard"/>
+        <w:rPr>
+          <w:rFonts w:ascii="Times New Roman" w:hAnsi="Times New Roman" w:cs="Times New Roman"/>
+          <w:bCs/>
+          <w:color w:val="000000"/>
+          <w:shd w:val="clear" w:color="auto" w:fill="FFFFFF"/>
+        </w:rPr>
+      </w:pPr>
+      <w:r>
+        <w:rPr>
+          <w:rFonts w:ascii="Times New Roman" w:hAnsi="Times New Roman" w:cs="Times New Roman"/>
+          <w:bCs/>
+          <w:color w:val="000000"/>
+          <w:shd w:val="clear" w:color="auto" w:fill="FFFFFF"/>
+        </w:rPr>
+        <w:t xml:space="preserve">    return 0;</w:t>
+      </w:r>
+    </w:p>
+    <w:p>
+      <w:pPr>
+        <w:pStyle w:val="Standard"/>
+        <w:rPr>
+          <w:rFonts w:ascii="Times New Roman" w:hAnsi="Times New Roman" w:cs="Times New Roman"/>
+          <w:bCs/>
+          <w:color w:val="000000"/>
+          <w:shd w:val="clear" w:color="auto" w:fill="FFFFFF"/>
+        </w:rPr>
+      </w:pPr>
+      <w:r>
+        <w:rPr>
+          <w:rFonts w:ascii="Times New Roman" w:hAnsi="Times New Roman" w:cs="Times New Roman"/>
+          <w:bCs/>
+          <w:color w:val="000000"/>
+          <w:shd w:val="clear" w:color="auto" w:fill="FFFFFF"/>
+        </w:rPr>
+        <w:t>}</w:t>
+      </w:r>
+    </w:p>
+    <w:p>
+      <w:pPr>
+        <w:pStyle w:val="Standard"/>
+        <w:rPr>
+          <w:rFonts w:ascii="Times New Roman" w:hAnsi="Times New Roman" w:cs="Times New Roman"/>
+          <w:bCs/>
+          <w:color w:val="000000"/>
+          <w:shd w:val="clear" w:color="auto" w:fill="FFFFFF"/>
+        </w:rPr>
+      </w:pPr>
+    </w:p>
+    <w:p>
+      <w:pPr>
+        <w:pStyle w:val="Standard"/>
+        <w:rPr>
+          <w:rFonts w:ascii="Times New Roman" w:hAnsi="Times New Roman" w:cs="Times New Roman"/>
+          <w:bCs/>
+          <w:color w:val="000000"/>
+          <w:shd w:val="clear" w:color="auto" w:fill="FFFFFF"/>
+        </w:rPr>
+      </w:pPr>
+    </w:p>
+    <w:p>
+      <w:pPr>
+        <w:pStyle w:val="Standard"/>
+        <w:rPr>
+          <w:rFonts w:ascii="Times New Roman" w:hAnsi="Times New Roman" w:cs="Times New Roman"/>
+          <w:bCs/>
+          <w:color w:val="000000"/>
+          <w:shd w:val="clear" w:color="auto" w:fill="FFFFFF"/>
+        </w:rPr>
+      </w:pPr>
+    </w:p>
+    <w:p>
+      <w:pPr>
+        <w:pStyle w:val="Standard"/>
+        <w:rPr>
+          <w:rFonts w:ascii="Times New Roman" w:hAnsi="Times New Roman" w:cs="Times New Roman"/>
+          <w:bCs/>
+          <w:color w:val="000000"/>
+          <w:shd w:val="clear" w:color="auto" w:fill="FFFFFF"/>
+        </w:rPr>
+      </w:pPr>
+    </w:p>
+    <w:p>
+      <w:pPr>
+        <w:pStyle w:val="Standard"/>
+        <w:rPr>
+          <w:rFonts w:ascii="Times New Roman" w:hAnsi="Times New Roman" w:cs="Times New Roman"/>
+          <w:bCs/>
+          <w:color w:val="000000"/>
+          <w:shd w:val="clear" w:color="auto" w:fill="FFFFFF"/>
+        </w:rPr>
+      </w:pPr>
+      <w:r>
+        <w:rPr>
+          <w:rFonts w:ascii="Times New Roman" w:hAnsi="Times New Roman" w:cs="Times New Roman"/>
+          <w:bCs/>
+          <w:color w:val="000000"/>
+          <w:shd w:val="clear" w:color="auto" w:fill="FFFFFF"/>
+        </w:rPr>
+        <w:t>/*</w:t>
+      </w:r>
+    </w:p>
+    <w:p>
+      <w:pPr>
+        <w:pStyle w:val="Standard"/>
+        <w:rPr>
+          <w:rFonts w:ascii="Times New Roman" w:hAnsi="Times New Roman" w:cs="Times New Roman"/>
+          <w:bCs/>
+          <w:color w:val="000000"/>
+          <w:shd w:val="clear" w:color="auto" w:fill="FFFFFF"/>
+        </w:rPr>
+      </w:pPr>
+      <w:r>
+        <w:rPr>
+          <w:rFonts w:ascii="Times New Roman" w:hAnsi="Times New Roman" w:cs="Times New Roman"/>
+          <w:bCs/>
+          <w:color w:val="000000"/>
+          <w:shd w:val="clear" w:color="auto" w:fill="FFFFFF"/>
+        </w:rPr>
+        <w:t xml:space="preserve"> *  params: none.</w:t>
+      </w:r>
+    </w:p>
+    <w:p>
+      <w:pPr>
+        <w:pStyle w:val="Standard"/>
+        <w:rPr>
+          <w:rFonts w:ascii="Times New Roman" w:hAnsi="Times New Roman" w:cs="Times New Roman"/>
+          <w:bCs/>
+          <w:color w:val="000000"/>
+          <w:shd w:val="clear" w:color="auto" w:fill="FFFFFF"/>
+        </w:rPr>
+      </w:pPr>
+      <w:r>
+        <w:rPr>
+          <w:rFonts w:ascii="Times New Roman" w:hAnsi="Times New Roman" w:cs="Times New Roman"/>
+          <w:bCs/>
+          <w:color w:val="000000"/>
+          <w:shd w:val="clear" w:color="auto" w:fill="FFFFFF"/>
+        </w:rPr>
+        <w:t xml:space="preserve"> *  returns: int : 0 on sucess, -1 on failure.</w:t>
+      </w:r>
+    </w:p>
+    <w:p>
+      <w:pPr>
+        <w:pStyle w:val="Standard"/>
+        <w:rPr>
+          <w:rFonts w:ascii="Times New Roman" w:hAnsi="Times New Roman" w:cs="Times New Roman"/>
+          <w:bCs/>
+          <w:color w:val="000000"/>
+          <w:shd w:val="clear" w:color="auto" w:fill="FFFFFF"/>
+        </w:rPr>
+      </w:pPr>
+      <w:r>
+        <w:rPr>
+          <w:rFonts w:ascii="Times New Roman" w:hAnsi="Times New Roman" w:cs="Times New Roman"/>
+          <w:bCs/>
+          <w:color w:val="000000"/>
+          <w:shd w:val="clear" w:color="auto" w:fill="FFFFFF"/>
+        </w:rPr>
+        <w:t xml:space="preserve"> *</w:t>
+      </w:r>
+    </w:p>
+    <w:p>
+      <w:pPr>
+        <w:pStyle w:val="Standard"/>
+        <w:rPr>
+          <w:rFonts w:ascii="Times New Roman" w:hAnsi="Times New Roman" w:cs="Times New Roman"/>
+          <w:bCs/>
+          <w:color w:val="000000"/>
+          <w:shd w:val="clear" w:color="auto" w:fill="FFFFFF"/>
+        </w:rPr>
+      </w:pPr>
+      <w:r>
+        <w:rPr>
+          <w:rFonts w:ascii="Times New Roman" w:hAnsi="Times New Roman" w:cs="Times New Roman"/>
+          <w:bCs/>
+          <w:color w:val="000000"/>
+          <w:shd w:val="clear" w:color="auto" w:fill="FFFFFF"/>
+        </w:rPr>
+        <w:t xml:space="preserve"> *</w:t>
+      </w:r>
+    </w:p>
+    <w:p>
+      <w:pPr>
+        <w:pStyle w:val="Standard"/>
+        <w:rPr>
+          <w:rFonts w:ascii="Times New Roman" w:hAnsi="Times New Roman" w:cs="Times New Roman"/>
+          <w:bCs/>
+          <w:color w:val="000000"/>
+          <w:shd w:val="clear" w:color="auto" w:fill="FFFFFF"/>
+        </w:rPr>
+      </w:pPr>
+      <w:r>
+        <w:rPr>
+          <w:rFonts w:ascii="Times New Roman" w:hAnsi="Times New Roman" w:cs="Times New Roman"/>
+          <w:bCs/>
+          <w:color w:val="000000"/>
+          <w:shd w:val="clear" w:color="auto" w:fill="FFFFFF"/>
+        </w:rPr>
+        <w:t xml:space="preserve"> *  wait for other threads to complete.</w:t>
+      </w:r>
+    </w:p>
+    <w:p>
+      <w:pPr>
+        <w:pStyle w:val="Standard"/>
+        <w:rPr>
+          <w:rFonts w:ascii="Times New Roman" w:hAnsi="Times New Roman" w:cs="Times New Roman"/>
+          <w:bCs/>
+          <w:color w:val="000000"/>
+          <w:shd w:val="clear" w:color="auto" w:fill="FFFFFF"/>
+        </w:rPr>
+      </w:pPr>
+      <w:r>
+        <w:rPr>
+          <w:rFonts w:ascii="Times New Roman" w:hAnsi="Times New Roman" w:cs="Times New Roman"/>
+          <w:bCs/>
+          <w:color w:val="000000"/>
+          <w:shd w:val="clear" w:color="auto" w:fill="FFFFFF"/>
+        </w:rPr>
+        <w:t xml:space="preserve"> */</w:t>
+      </w:r>
+    </w:p>
+    <w:p>
+      <w:pPr>
+        <w:pStyle w:val="Standard"/>
+        <w:rPr>
+          <w:rFonts w:ascii="Times New Roman" w:hAnsi="Times New Roman" w:cs="Times New Roman"/>
+          <w:bCs/>
+          <w:color w:val="000000"/>
+          <w:shd w:val="clear" w:color="auto" w:fill="FFFFFF"/>
+        </w:rPr>
+      </w:pPr>
+      <w:r>
+        <w:rPr>
+          <w:rFonts w:ascii="Times New Roman" w:hAnsi="Times New Roman" w:cs="Times New Roman"/>
+          <w:bCs/>
+          <w:color w:val="000000"/>
+          <w:shd w:val="clear" w:color="auto" w:fill="FFFFFF"/>
+        </w:rPr>
+        <w:t>int wait_barrier()</w:t>
+      </w:r>
+    </w:p>
+    <w:p>
+      <w:pPr>
+        <w:pStyle w:val="Standard"/>
+        <w:rPr>
+          <w:rFonts w:ascii="Times New Roman" w:hAnsi="Times New Roman" w:cs="Times New Roman"/>
+          <w:bCs/>
+          <w:color w:val="000000"/>
+          <w:shd w:val="clear" w:color="auto" w:fill="FFFFFF"/>
+        </w:rPr>
+      </w:pPr>
+      <w:r>
+        <w:rPr>
+          <w:rFonts w:ascii="Times New Roman" w:hAnsi="Times New Roman" w:cs="Times New Roman"/>
+          <w:bCs/>
+          <w:color w:val="000000"/>
+          <w:shd w:val="clear" w:color="auto" w:fill="FFFFFF"/>
+        </w:rPr>
+        <w:t>{</w:t>
+      </w:r>
+    </w:p>
+    <w:p>
+      <w:pPr>
+        <w:pStyle w:val="Standard"/>
+        <w:rPr>
+          <w:rFonts w:ascii="Times New Roman" w:hAnsi="Times New Roman" w:cs="Times New Roman"/>
+          <w:bCs/>
+          <w:color w:val="000000"/>
+          <w:shd w:val="clear" w:color="auto" w:fill="FFFFFF"/>
+        </w:rPr>
+      </w:pPr>
+      <w:r>
+        <w:rPr>
+          <w:rFonts w:ascii="Times New Roman" w:hAnsi="Times New Roman" w:cs="Times New Roman"/>
+          <w:bCs/>
+          <w:color w:val="000000"/>
+          <w:shd w:val="clear" w:color="auto" w:fill="FFFFFF"/>
+        </w:rPr>
+        <w:t xml:space="preserve">    if(decrement() &lt; 0)</w:t>
+      </w:r>
+    </w:p>
+    <w:p>
+      <w:pPr>
+        <w:pStyle w:val="Standard"/>
+        <w:rPr>
+          <w:rFonts w:ascii="Times New Roman" w:hAnsi="Times New Roman" w:cs="Times New Roman"/>
+          <w:bCs/>
+          <w:color w:val="000000"/>
+          <w:shd w:val="clear" w:color="auto" w:fill="FFFFFF"/>
+        </w:rPr>
+      </w:pPr>
+      <w:r>
+        <w:rPr>
+          <w:rFonts w:ascii="Times New Roman" w:hAnsi="Times New Roman" w:cs="Times New Roman"/>
+          <w:bCs/>
+          <w:color w:val="000000"/>
+          <w:shd w:val="clear" w:color="auto" w:fill="FFFFFF"/>
+        </w:rPr>
+        <w:t xml:space="preserve">    {</w:t>
+      </w:r>
+    </w:p>
+    <w:p>
+      <w:pPr>
+        <w:pStyle w:val="Standard"/>
+        <w:rPr>
+          <w:rFonts w:ascii="Times New Roman" w:hAnsi="Times New Roman" w:cs="Times New Roman"/>
+          <w:bCs/>
+          <w:color w:val="000000"/>
+          <w:shd w:val="clear" w:color="auto" w:fill="FFFFFF"/>
+        </w:rPr>
+      </w:pPr>
+      <w:r>
+        <w:rPr>
+          <w:rFonts w:ascii="Times New Roman" w:hAnsi="Times New Roman" w:cs="Times New Roman"/>
+          <w:bCs/>
+          <w:color w:val="000000"/>
+          <w:shd w:val="clear" w:color="auto" w:fill="FFFFFF"/>
+        </w:rPr>
+        <w:t xml:space="preserve">        return -1;</w:t>
+      </w:r>
+    </w:p>
+    <w:p>
+      <w:pPr>
+        <w:pStyle w:val="Standard"/>
+        <w:rPr>
+          <w:rFonts w:ascii="Times New Roman" w:hAnsi="Times New Roman" w:cs="Times New Roman"/>
+          <w:bCs/>
+          <w:color w:val="000000"/>
+          <w:shd w:val="clear" w:color="auto" w:fill="FFFFFF"/>
+        </w:rPr>
+      </w:pPr>
+      <w:r>
+        <w:rPr>
+          <w:rFonts w:ascii="Times New Roman" w:hAnsi="Times New Roman" w:cs="Times New Roman"/>
+          <w:bCs/>
+          <w:color w:val="000000"/>
+          <w:shd w:val="clear" w:color="auto" w:fill="FFFFFF"/>
+        </w:rPr>
+        <w:t xml:space="preserve">    }</w:t>
+      </w:r>
+    </w:p>
+    <w:p>
+      <w:pPr>
+        <w:pStyle w:val="Standard"/>
+        <w:rPr>
+          <w:rFonts w:ascii="Times New Roman" w:hAnsi="Times New Roman" w:cs="Times New Roman"/>
+          <w:bCs/>
+          <w:color w:val="000000"/>
+          <w:shd w:val="clear" w:color="auto" w:fill="FFFFFF"/>
+        </w:rPr>
+      </w:pPr>
+    </w:p>
+    <w:p>
+      <w:pPr>
+        <w:pStyle w:val="Standard"/>
+        <w:rPr>
+          <w:rFonts w:ascii="Times New Roman" w:hAnsi="Times New Roman" w:cs="Times New Roman"/>
+          <w:bCs/>
+          <w:color w:val="000000"/>
+          <w:shd w:val="clear" w:color="auto" w:fill="FFFFFF"/>
+        </w:rPr>
+      </w:pPr>
+      <w:r>
+        <w:rPr>
+          <w:rFonts w:ascii="Times New Roman" w:hAnsi="Times New Roman" w:cs="Times New Roman"/>
+          <w:bCs/>
+          <w:color w:val="000000"/>
+          <w:shd w:val="clear" w:color="auto" w:fill="FFFFFF"/>
+        </w:rPr>
+        <w:t xml:space="preserve">    while (barrier)</w:t>
+      </w:r>
+    </w:p>
+    <w:p>
+      <w:pPr>
+        <w:pStyle w:val="Standard"/>
+        <w:rPr>
+          <w:rFonts w:ascii="Times New Roman" w:hAnsi="Times New Roman" w:cs="Times New Roman"/>
+          <w:bCs/>
+          <w:color w:val="000000"/>
+          <w:shd w:val="clear" w:color="auto" w:fill="FFFFFF"/>
+        </w:rPr>
+      </w:pPr>
+      <w:r>
+        <w:rPr>
+          <w:rFonts w:ascii="Times New Roman" w:hAnsi="Times New Roman" w:cs="Times New Roman"/>
+          <w:bCs/>
+          <w:color w:val="000000"/>
+          <w:shd w:val="clear" w:color="auto" w:fill="FFFFFF"/>
+        </w:rPr>
+        <w:t xml:space="preserve">    {</w:t>
+      </w:r>
+    </w:p>
+    <w:p>
+      <w:pPr>
+        <w:pStyle w:val="Standard"/>
+        <w:rPr>
+          <w:rFonts w:ascii="Times New Roman" w:hAnsi="Times New Roman" w:cs="Times New Roman"/>
+          <w:bCs/>
+          <w:color w:val="000000"/>
+          <w:shd w:val="clear" w:color="auto" w:fill="FFFFFF"/>
+        </w:rPr>
+      </w:pPr>
+      <w:r>
+        <w:rPr>
+          <w:rFonts w:ascii="Times New Roman" w:hAnsi="Times New Roman" w:cs="Times New Roman"/>
+          <w:bCs/>
+          <w:color w:val="000000"/>
+          <w:shd w:val="clear" w:color="auto" w:fill="FFFFFF"/>
+        </w:rPr>
+        <w:t xml:space="preserve">        if(pthread_mutex_lock(&amp;lock) != 0)</w:t>
+      </w:r>
+    </w:p>
+    <w:p>
+      <w:pPr>
+        <w:pStyle w:val="Standard"/>
+        <w:rPr>
+          <w:rFonts w:ascii="Times New Roman" w:hAnsi="Times New Roman" w:cs="Times New Roman"/>
+          <w:bCs/>
+          <w:color w:val="000000"/>
+          <w:shd w:val="clear" w:color="auto" w:fill="FFFFFF"/>
+        </w:rPr>
+      </w:pPr>
+      <w:r>
+        <w:rPr>
+          <w:rFonts w:ascii="Times New Roman" w:hAnsi="Times New Roman" w:cs="Times New Roman"/>
+          <w:bCs/>
+          <w:color w:val="000000"/>
+          <w:shd w:val="clear" w:color="auto" w:fill="FFFFFF"/>
+        </w:rPr>
+        <w:t xml:space="preserve">        {</w:t>
+      </w:r>
+    </w:p>
+    <w:p>
+      <w:pPr>
+        <w:pStyle w:val="Standard"/>
+        <w:rPr>
+          <w:rFonts w:ascii="Times New Roman" w:hAnsi="Times New Roman" w:cs="Times New Roman"/>
+          <w:bCs/>
+          <w:color w:val="000000"/>
+          <w:shd w:val="clear" w:color="auto" w:fill="FFFFFF"/>
+        </w:rPr>
+      </w:pPr>
+      <w:r>
+        <w:rPr>
+          <w:rFonts w:ascii="Times New Roman" w:hAnsi="Times New Roman" w:cs="Times New Roman"/>
+          <w:bCs/>
+          <w:color w:val="000000"/>
+          <w:shd w:val="clear" w:color="auto" w:fill="FFFFFF"/>
+        </w:rPr>
+        <w:t xml:space="preserve">            perror("\n Error in locking mutex");</w:t>
+      </w:r>
+    </w:p>
+    <w:p>
+      <w:pPr>
+        <w:pStyle w:val="Standard"/>
+        <w:rPr>
+          <w:rFonts w:ascii="Times New Roman" w:hAnsi="Times New Roman" w:cs="Times New Roman"/>
+          <w:bCs/>
+          <w:color w:val="000000"/>
+          <w:shd w:val="clear" w:color="auto" w:fill="FFFFFF"/>
+        </w:rPr>
+      </w:pPr>
+      <w:r>
+        <w:rPr>
+          <w:rFonts w:ascii="Times New Roman" w:hAnsi="Times New Roman" w:cs="Times New Roman"/>
+          <w:bCs/>
+          <w:color w:val="000000"/>
+          <w:shd w:val="clear" w:color="auto" w:fill="FFFFFF"/>
+        </w:rPr>
+        <w:t xml:space="preserve">            return -1;</w:t>
+      </w:r>
+    </w:p>
+    <w:p>
+      <w:pPr>
+        <w:pStyle w:val="Standard"/>
+        <w:rPr>
+          <w:rFonts w:ascii="Times New Roman" w:hAnsi="Times New Roman" w:cs="Times New Roman"/>
+          <w:bCs/>
+          <w:color w:val="000000"/>
+          <w:shd w:val="clear" w:color="auto" w:fill="FFFFFF"/>
+        </w:rPr>
+      </w:pPr>
+      <w:r>
+        <w:rPr>
+          <w:rFonts w:ascii="Times New Roman" w:hAnsi="Times New Roman" w:cs="Times New Roman"/>
+          <w:bCs/>
+          <w:color w:val="000000"/>
+          <w:shd w:val="clear" w:color="auto" w:fill="FFFFFF"/>
+        </w:rPr>
+        <w:t xml:space="preserve">        }</w:t>
+      </w:r>
+    </w:p>
+    <w:p>
+      <w:pPr>
+        <w:pStyle w:val="Standard"/>
+        <w:rPr>
+          <w:rFonts w:ascii="Times New Roman" w:hAnsi="Times New Roman" w:cs="Times New Roman"/>
+          <w:bCs/>
+          <w:color w:val="000000"/>
+          <w:shd w:val="clear" w:color="auto" w:fill="FFFFFF"/>
+        </w:rPr>
+      </w:pPr>
+    </w:p>
+    <w:p>
+      <w:pPr>
+        <w:pStyle w:val="Standard"/>
+        <w:rPr>
+          <w:rFonts w:ascii="Times New Roman" w:hAnsi="Times New Roman" w:cs="Times New Roman"/>
+          <w:bCs/>
+          <w:color w:val="000000"/>
+          <w:shd w:val="clear" w:color="auto" w:fill="FFFFFF"/>
+        </w:rPr>
+      </w:pPr>
+      <w:r>
+        <w:rPr>
+          <w:rFonts w:ascii="Times New Roman" w:hAnsi="Times New Roman" w:cs="Times New Roman"/>
+          <w:bCs/>
+          <w:color w:val="000000"/>
+          <w:shd w:val="clear" w:color="auto" w:fill="FFFFFF"/>
+        </w:rPr>
+        <w:t xml:space="preserve">        if(pthread_cond_wait(&amp;finish_cond, &amp;lock) != 0)</w:t>
+      </w:r>
+    </w:p>
+    <w:p>
+      <w:pPr>
+        <w:pStyle w:val="Standard"/>
+        <w:rPr>
+          <w:rFonts w:ascii="Times New Roman" w:hAnsi="Times New Roman" w:cs="Times New Roman"/>
+          <w:bCs/>
+          <w:color w:val="000000"/>
+          <w:shd w:val="clear" w:color="auto" w:fill="FFFFFF"/>
+        </w:rPr>
+      </w:pPr>
+      <w:r>
+        <w:rPr>
+          <w:rFonts w:ascii="Times New Roman" w:hAnsi="Times New Roman" w:cs="Times New Roman"/>
+          <w:bCs/>
+          <w:color w:val="000000"/>
+          <w:shd w:val="clear" w:color="auto" w:fill="FFFFFF"/>
+        </w:rPr>
+        <w:t xml:space="preserve">        {</w:t>
+      </w:r>
+    </w:p>
+    <w:p>
+      <w:pPr>
+        <w:pStyle w:val="Standard"/>
+        <w:rPr>
+          <w:rFonts w:ascii="Times New Roman" w:hAnsi="Times New Roman" w:cs="Times New Roman"/>
+          <w:bCs/>
+          <w:color w:val="000000"/>
+          <w:shd w:val="clear" w:color="auto" w:fill="FFFFFF"/>
+        </w:rPr>
+      </w:pPr>
+      <w:r>
+        <w:rPr>
+          <w:rFonts w:ascii="Times New Roman" w:hAnsi="Times New Roman" w:cs="Times New Roman"/>
+          <w:bCs/>
+          <w:color w:val="000000"/>
+          <w:shd w:val="clear" w:color="auto" w:fill="FFFFFF"/>
+        </w:rPr>
+        <w:t xml:space="preserve">            perror("\n Error in cond wait.");</w:t>
+      </w:r>
+    </w:p>
+    <w:p>
+      <w:pPr>
+        <w:pStyle w:val="Standard"/>
+        <w:rPr>
+          <w:rFonts w:ascii="Times New Roman" w:hAnsi="Times New Roman" w:cs="Times New Roman"/>
+          <w:bCs/>
+          <w:color w:val="000000"/>
+          <w:shd w:val="clear" w:color="auto" w:fill="FFFFFF"/>
+        </w:rPr>
+      </w:pPr>
+      <w:r>
+        <w:rPr>
+          <w:rFonts w:ascii="Times New Roman" w:hAnsi="Times New Roman" w:cs="Times New Roman"/>
+          <w:bCs/>
+          <w:color w:val="000000"/>
+          <w:shd w:val="clear" w:color="auto" w:fill="FFFFFF"/>
+        </w:rPr>
+        <w:t xml:space="preserve">            return -1;</w:t>
+      </w:r>
+    </w:p>
+    <w:p>
+      <w:pPr>
+        <w:pStyle w:val="Standard"/>
+        <w:rPr>
+          <w:rFonts w:ascii="Times New Roman" w:hAnsi="Times New Roman" w:cs="Times New Roman"/>
+          <w:bCs/>
+          <w:color w:val="000000"/>
+          <w:shd w:val="clear" w:color="auto" w:fill="FFFFFF"/>
+        </w:rPr>
+      </w:pPr>
+      <w:r>
+        <w:rPr>
+          <w:rFonts w:ascii="Times New Roman" w:hAnsi="Times New Roman" w:cs="Times New Roman"/>
+          <w:bCs/>
+          <w:color w:val="000000"/>
+          <w:shd w:val="clear" w:color="auto" w:fill="FFFFFF"/>
+        </w:rPr>
+        <w:t xml:space="preserve">        }</w:t>
+      </w:r>
+    </w:p>
+    <w:p>
+      <w:pPr>
+        <w:pStyle w:val="Standard"/>
+        <w:rPr>
+          <w:rFonts w:ascii="Times New Roman" w:hAnsi="Times New Roman" w:cs="Times New Roman"/>
+          <w:bCs/>
+          <w:color w:val="000000"/>
+          <w:shd w:val="clear" w:color="auto" w:fill="FFFFFF"/>
+        </w:rPr>
+      </w:pPr>
+      <w:r>
+        <w:rPr>
+          <w:rFonts w:ascii="Times New Roman" w:hAnsi="Times New Roman" w:cs="Times New Roman"/>
+          <w:bCs/>
+          <w:color w:val="000000"/>
+          <w:shd w:val="clear" w:color="auto" w:fill="FFFFFF"/>
+        </w:rPr>
+        <w:t xml:space="preserve">    }</w:t>
+      </w:r>
+    </w:p>
+    <w:p>
+      <w:pPr>
+        <w:pStyle w:val="Standard"/>
+        <w:rPr>
+          <w:rFonts w:ascii="Times New Roman" w:hAnsi="Times New Roman" w:cs="Times New Roman"/>
+          <w:bCs/>
+          <w:color w:val="000000"/>
+          <w:shd w:val="clear" w:color="auto" w:fill="FFFFFF"/>
+        </w:rPr>
+      </w:pPr>
+    </w:p>
+    <w:p>
+      <w:pPr>
+        <w:pStyle w:val="Standard"/>
+        <w:rPr>
+          <w:rFonts w:ascii="Times New Roman" w:hAnsi="Times New Roman" w:cs="Times New Roman"/>
+          <w:bCs/>
+          <w:color w:val="000000"/>
+          <w:shd w:val="clear" w:color="auto" w:fill="FFFFFF"/>
+        </w:rPr>
+      </w:pPr>
+      <w:r>
+        <w:rPr>
+          <w:rFonts w:ascii="Times New Roman" w:hAnsi="Times New Roman" w:cs="Times New Roman"/>
+          <w:bCs/>
+          <w:color w:val="000000"/>
+          <w:shd w:val="clear" w:color="auto" w:fill="FFFFFF"/>
+        </w:rPr>
+        <w:t xml:space="preserve">    /*</w:t>
+      </w:r>
+    </w:p>
+    <w:p>
+      <w:pPr>
+        <w:pStyle w:val="Standard"/>
+        <w:rPr>
+          <w:rFonts w:ascii="Times New Roman" w:hAnsi="Times New Roman" w:cs="Times New Roman"/>
+          <w:bCs/>
+          <w:color w:val="000000"/>
+          <w:shd w:val="clear" w:color="auto" w:fill="FFFFFF"/>
+        </w:rPr>
+      </w:pPr>
+      <w:r>
+        <w:rPr>
+          <w:rFonts w:ascii="Times New Roman" w:hAnsi="Times New Roman" w:cs="Times New Roman"/>
+          <w:bCs/>
+          <w:color w:val="000000"/>
+          <w:shd w:val="clear" w:color="auto" w:fill="FFFFFF"/>
+        </w:rPr>
+        <w:t xml:space="preserve">     * last thread will execute this.</w:t>
+      </w:r>
+    </w:p>
+    <w:p>
+      <w:pPr>
+        <w:pStyle w:val="Standard"/>
+        <w:rPr>
+          <w:rFonts w:ascii="Times New Roman" w:hAnsi="Times New Roman" w:cs="Times New Roman"/>
+          <w:bCs/>
+          <w:color w:val="000000"/>
+          <w:shd w:val="clear" w:color="auto" w:fill="FFFFFF"/>
+        </w:rPr>
+      </w:pPr>
+      <w:r>
+        <w:rPr>
+          <w:rFonts w:ascii="Times New Roman" w:hAnsi="Times New Roman" w:cs="Times New Roman"/>
+          <w:bCs/>
+          <w:color w:val="000000"/>
+          <w:shd w:val="clear" w:color="auto" w:fill="FFFFFF"/>
+        </w:rPr>
+        <w:t xml:space="preserve">     */</w:t>
+      </w:r>
+    </w:p>
+    <w:p>
+      <w:pPr>
+        <w:pStyle w:val="Standard"/>
+        <w:rPr>
+          <w:rFonts w:ascii="Times New Roman" w:hAnsi="Times New Roman" w:cs="Times New Roman"/>
+          <w:bCs/>
+          <w:color w:val="000000"/>
+          <w:shd w:val="clear" w:color="auto" w:fill="FFFFFF"/>
+        </w:rPr>
+      </w:pPr>
+      <w:r>
+        <w:rPr>
+          <w:rFonts w:ascii="Times New Roman" w:hAnsi="Times New Roman" w:cs="Times New Roman"/>
+          <w:bCs/>
+          <w:color w:val="000000"/>
+          <w:shd w:val="clear" w:color="auto" w:fill="FFFFFF"/>
+        </w:rPr>
+        <w:t xml:space="preserve">    if(0 == barrier)</w:t>
+      </w:r>
+    </w:p>
+    <w:p>
+      <w:pPr>
+        <w:pStyle w:val="Standard"/>
+        <w:rPr>
+          <w:rFonts w:ascii="Times New Roman" w:hAnsi="Times New Roman" w:cs="Times New Roman"/>
+          <w:bCs/>
+          <w:color w:val="000000"/>
+          <w:shd w:val="clear" w:color="auto" w:fill="FFFFFF"/>
+        </w:rPr>
+      </w:pPr>
+      <w:r>
+        <w:rPr>
+          <w:rFonts w:ascii="Times New Roman" w:hAnsi="Times New Roman" w:cs="Times New Roman"/>
+          <w:bCs/>
+          <w:color w:val="000000"/>
+          <w:shd w:val="clear" w:color="auto" w:fill="FFFFFF"/>
+        </w:rPr>
+        <w:t xml:space="preserve">    {</w:t>
+      </w:r>
+    </w:p>
+    <w:p>
+      <w:pPr>
+        <w:pStyle w:val="Standard"/>
+        <w:rPr>
+          <w:rFonts w:ascii="Times New Roman" w:hAnsi="Times New Roman" w:cs="Times New Roman"/>
+          <w:bCs/>
+          <w:color w:val="000000"/>
+          <w:shd w:val="clear" w:color="auto" w:fill="FFFFFF"/>
+        </w:rPr>
+      </w:pPr>
+      <w:r>
+        <w:rPr>
+          <w:rFonts w:ascii="Times New Roman" w:hAnsi="Times New Roman" w:cs="Times New Roman"/>
+          <w:bCs/>
+          <w:color w:val="000000"/>
+          <w:shd w:val="clear" w:color="auto" w:fill="FFFFFF"/>
+        </w:rPr>
+        <w:t xml:space="preserve">        if(pthread_mutex_unlock(&amp;lock) != 0)</w:t>
+      </w:r>
+    </w:p>
+    <w:p>
+      <w:pPr>
+        <w:pStyle w:val="Standard"/>
+        <w:rPr>
+          <w:rFonts w:ascii="Times New Roman" w:hAnsi="Times New Roman" w:cs="Times New Roman"/>
+          <w:bCs/>
+          <w:color w:val="000000"/>
+          <w:shd w:val="clear" w:color="auto" w:fill="FFFFFF"/>
+        </w:rPr>
+      </w:pPr>
+      <w:r>
+        <w:rPr>
+          <w:rFonts w:ascii="Times New Roman" w:hAnsi="Times New Roman" w:cs="Times New Roman"/>
+          <w:bCs/>
+          <w:color w:val="000000"/>
+          <w:shd w:val="clear" w:color="auto" w:fill="FFFFFF"/>
+        </w:rPr>
+        <w:t xml:space="preserve">        {</w:t>
+      </w:r>
+    </w:p>
+    <w:p>
+      <w:pPr>
+        <w:pStyle w:val="Standard"/>
+        <w:rPr>
+          <w:rFonts w:ascii="Times New Roman" w:hAnsi="Times New Roman" w:cs="Times New Roman"/>
+          <w:bCs/>
+          <w:color w:val="000000"/>
+          <w:shd w:val="clear" w:color="auto" w:fill="FFFFFF"/>
+        </w:rPr>
+      </w:pPr>
+      <w:r>
+        <w:rPr>
+          <w:rFonts w:ascii="Times New Roman" w:hAnsi="Times New Roman" w:cs="Times New Roman"/>
+          <w:bCs/>
+          <w:color w:val="000000"/>
+          <w:shd w:val="clear" w:color="auto" w:fill="FFFFFF"/>
+        </w:rPr>
+        <w:t xml:space="preserve">            perror("\n Error in locking mutex");</w:t>
+      </w:r>
+    </w:p>
+    <w:p>
+      <w:pPr>
+        <w:pStyle w:val="Standard"/>
+        <w:rPr>
+          <w:rFonts w:ascii="Times New Roman" w:hAnsi="Times New Roman" w:cs="Times New Roman"/>
+          <w:bCs/>
+          <w:color w:val="000000"/>
+          <w:shd w:val="clear" w:color="auto" w:fill="FFFFFF"/>
+        </w:rPr>
+      </w:pPr>
+      <w:r>
+        <w:rPr>
+          <w:rFonts w:ascii="Times New Roman" w:hAnsi="Times New Roman" w:cs="Times New Roman"/>
+          <w:bCs/>
+          <w:color w:val="000000"/>
+          <w:shd w:val="clear" w:color="auto" w:fill="FFFFFF"/>
+        </w:rPr>
+        <w:t xml:space="preserve">            return -1;</w:t>
+      </w:r>
+    </w:p>
+    <w:p>
+      <w:pPr>
+        <w:pStyle w:val="Standard"/>
+        <w:rPr>
+          <w:rFonts w:ascii="Times New Roman" w:hAnsi="Times New Roman" w:cs="Times New Roman"/>
+          <w:bCs/>
+          <w:color w:val="000000"/>
+          <w:shd w:val="clear" w:color="auto" w:fill="FFFFFF"/>
+        </w:rPr>
+      </w:pPr>
+      <w:r>
+        <w:rPr>
+          <w:rFonts w:ascii="Times New Roman" w:hAnsi="Times New Roman" w:cs="Times New Roman"/>
+          <w:bCs/>
+          <w:color w:val="000000"/>
+          <w:shd w:val="clear" w:color="auto" w:fill="FFFFFF"/>
+        </w:rPr>
+        <w:t xml:space="preserve">        }</w:t>
+      </w:r>
+    </w:p>
+    <w:p>
+      <w:pPr>
+        <w:pStyle w:val="Standard"/>
+        <w:rPr>
+          <w:rFonts w:ascii="Times New Roman" w:hAnsi="Times New Roman" w:cs="Times New Roman"/>
+          <w:bCs/>
+          <w:color w:val="000000"/>
+          <w:shd w:val="clear" w:color="auto" w:fill="FFFFFF"/>
+        </w:rPr>
+      </w:pPr>
+      <w:r>
+        <w:rPr>
+          <w:rFonts w:ascii="Times New Roman" w:hAnsi="Times New Roman" w:cs="Times New Roman"/>
+          <w:bCs/>
+          <w:color w:val="000000"/>
+          <w:shd w:val="clear" w:color="auto" w:fill="FFFFFF"/>
+        </w:rPr>
+        <w:lastRenderedPageBreak/>
+        <w:t xml:space="preserve">        if(pthread_cond_signal(&amp;finish_cond) != 0)</w:t>
+      </w:r>
+    </w:p>
+    <w:p>
+      <w:pPr>
+        <w:pStyle w:val="Standard"/>
+        <w:rPr>
+          <w:rFonts w:ascii="Times New Roman" w:hAnsi="Times New Roman" w:cs="Times New Roman"/>
+          <w:bCs/>
+          <w:color w:val="000000"/>
+          <w:shd w:val="clear" w:color="auto" w:fill="FFFFFF"/>
+        </w:rPr>
+      </w:pPr>
+      <w:r>
+        <w:rPr>
+          <w:rFonts w:ascii="Times New Roman" w:hAnsi="Times New Roman" w:cs="Times New Roman"/>
+          <w:bCs/>
+          <w:color w:val="000000"/>
+          <w:shd w:val="clear" w:color="auto" w:fill="FFFFFF"/>
+        </w:rPr>
+        <w:t xml:space="preserve">        {</w:t>
+      </w:r>
+    </w:p>
+    <w:p>
+      <w:pPr>
+        <w:pStyle w:val="Standard"/>
+        <w:rPr>
+          <w:rFonts w:ascii="Times New Roman" w:hAnsi="Times New Roman" w:cs="Times New Roman"/>
+          <w:bCs/>
+          <w:color w:val="000000"/>
+          <w:shd w:val="clear" w:color="auto" w:fill="FFFFFF"/>
+        </w:rPr>
+      </w:pPr>
+      <w:r>
+        <w:rPr>
+          <w:rFonts w:ascii="Times New Roman" w:hAnsi="Times New Roman" w:cs="Times New Roman"/>
+          <w:bCs/>
+          <w:color w:val="000000"/>
+          <w:shd w:val="clear" w:color="auto" w:fill="FFFFFF"/>
+        </w:rPr>
+        <w:t xml:space="preserve">            perror("\n Error while signaling.");</w:t>
+      </w:r>
+    </w:p>
+    <w:p>
+      <w:pPr>
+        <w:pStyle w:val="Standard"/>
+        <w:rPr>
+          <w:rFonts w:ascii="Times New Roman" w:hAnsi="Times New Roman" w:cs="Times New Roman"/>
+          <w:bCs/>
+          <w:color w:val="000000"/>
+          <w:shd w:val="clear" w:color="auto" w:fill="FFFFFF"/>
+        </w:rPr>
+      </w:pPr>
+      <w:r>
+        <w:rPr>
+          <w:rFonts w:ascii="Times New Roman" w:hAnsi="Times New Roman" w:cs="Times New Roman"/>
+          <w:bCs/>
+          <w:color w:val="000000"/>
+          <w:shd w:val="clear" w:color="auto" w:fill="FFFFFF"/>
+        </w:rPr>
+        <w:t xml:space="preserve">            return -1;</w:t>
+      </w:r>
+    </w:p>
+    <w:p>
+      <w:pPr>
+        <w:pStyle w:val="Standard"/>
+        <w:rPr>
+          <w:rFonts w:ascii="Times New Roman" w:hAnsi="Times New Roman" w:cs="Times New Roman"/>
+          <w:bCs/>
+          <w:color w:val="000000"/>
+          <w:shd w:val="clear" w:color="auto" w:fill="FFFFFF"/>
+        </w:rPr>
+      </w:pPr>
+      <w:r>
+        <w:rPr>
+          <w:rFonts w:ascii="Times New Roman" w:hAnsi="Times New Roman" w:cs="Times New Roman"/>
+          <w:bCs/>
+          <w:color w:val="000000"/>
+          <w:shd w:val="clear" w:color="auto" w:fill="FFFFFF"/>
+        </w:rPr>
+        <w:t xml:space="preserve">        }</w:t>
+      </w:r>
+    </w:p>
+    <w:p>
+      <w:pPr>
+        <w:pStyle w:val="Standard"/>
+        <w:rPr>
+          <w:rFonts w:ascii="Times New Roman" w:hAnsi="Times New Roman" w:cs="Times New Roman"/>
+          <w:bCs/>
+          <w:color w:val="000000"/>
+          <w:shd w:val="clear" w:color="auto" w:fill="FFFFFF"/>
+        </w:rPr>
+      </w:pPr>
+      <w:r>
+        <w:rPr>
+          <w:rFonts w:ascii="Times New Roman" w:hAnsi="Times New Roman" w:cs="Times New Roman"/>
+          <w:bCs/>
+          <w:color w:val="000000"/>
+          <w:shd w:val="clear" w:color="auto" w:fill="FFFFFF"/>
+        </w:rPr>
+        <w:t xml:space="preserve">    }</w:t>
+      </w:r>
+    </w:p>
+    <w:p>
+      <w:pPr>
+        <w:pStyle w:val="Standard"/>
+        <w:rPr>
+          <w:rFonts w:ascii="Times New Roman" w:hAnsi="Times New Roman" w:cs="Times New Roman"/>
+          <w:bCs/>
+          <w:color w:val="000000"/>
+          <w:shd w:val="clear" w:color="auto" w:fill="FFFFFF"/>
+        </w:rPr>
+      </w:pPr>
+    </w:p>
+    <w:p>
+      <w:pPr>
+        <w:pStyle w:val="Standard"/>
+        <w:rPr>
+          <w:rFonts w:ascii="Times New Roman" w:hAnsi="Times New Roman" w:cs="Times New Roman"/>
+          <w:bCs/>
+          <w:color w:val="000000"/>
+          <w:shd w:val="clear" w:color="auto" w:fill="FFFFFF"/>
+        </w:rPr>
+      </w:pPr>
+      <w:r>
+        <w:rPr>
+          <w:rFonts w:ascii="Times New Roman" w:hAnsi="Times New Roman" w:cs="Times New Roman"/>
+          <w:bCs/>
+          <w:color w:val="000000"/>
+          <w:shd w:val="clear" w:color="auto" w:fill="FFFFFF"/>
+        </w:rPr>
+        <w:t xml:space="preserve">    return 0;</w:t>
+      </w:r>
+    </w:p>
+    <w:p>
+      <w:pPr>
+        <w:pStyle w:val="Standard"/>
+        <w:rPr>
+          <w:rFonts w:ascii="Times New Roman" w:hAnsi="Times New Roman" w:cs="Times New Roman"/>
+          <w:bCs/>
+          <w:color w:val="000000"/>
+          <w:shd w:val="clear" w:color="auto" w:fill="FFFFFF"/>
+        </w:rPr>
+      </w:pPr>
+      <w:r>
+        <w:rPr>
+          <w:rFonts w:ascii="Times New Roman" w:hAnsi="Times New Roman" w:cs="Times New Roman"/>
+          <w:bCs/>
+          <w:color w:val="000000"/>
+          <w:shd w:val="clear" w:color="auto" w:fill="FFFFFF"/>
+        </w:rPr>
+        <w:t>}</w:t>
+      </w:r>
+    </w:p>
+    <w:p>
+      <w:pPr>
+        <w:pStyle w:val="Standard"/>
+        <w:rPr>
+          <w:rFonts w:ascii="Times New Roman" w:hAnsi="Times New Roman" w:cs="Times New Roman"/>
+          <w:bCs/>
+          <w:color w:val="000000"/>
+          <w:shd w:val="clear" w:color="auto" w:fill="FFFFFF"/>
+        </w:rPr>
+      </w:pPr>
+    </w:p>
+    <w:p>
+      <w:pPr>
+        <w:pStyle w:val="Standard"/>
+        <w:rPr>
+          <w:rFonts w:ascii="Times New Roman" w:hAnsi="Times New Roman" w:cs="Times New Roman"/>
+          <w:bCs/>
+          <w:color w:val="000000"/>
+          <w:shd w:val="clear" w:color="auto" w:fill="FFFFFF"/>
+        </w:rPr>
+      </w:pPr>
+      <w:r>
+        <w:rPr>
+          <w:rFonts w:ascii="Times New Roman" w:hAnsi="Times New Roman" w:cs="Times New Roman"/>
+          <w:bCs/>
+          <w:color w:val="000000"/>
+          <w:shd w:val="clear" w:color="auto" w:fill="FFFFFF"/>
+        </w:rPr>
+        <w:t>void * barrier_point(void *numthreads)</w:t>
+      </w:r>
+    </w:p>
+    <w:p>
+      <w:pPr>
+        <w:pStyle w:val="Standard"/>
+        <w:rPr>
+          <w:rFonts w:ascii="Times New Roman" w:hAnsi="Times New Roman" w:cs="Times New Roman"/>
+          <w:bCs/>
+          <w:color w:val="000000"/>
+          <w:shd w:val="clear" w:color="auto" w:fill="FFFFFF"/>
+        </w:rPr>
+      </w:pPr>
+      <w:r>
+        <w:rPr>
+          <w:rFonts w:ascii="Times New Roman" w:hAnsi="Times New Roman" w:cs="Times New Roman"/>
+          <w:bCs/>
+          <w:color w:val="000000"/>
+          <w:shd w:val="clear" w:color="auto" w:fill="FFFFFF"/>
+        </w:rPr>
+        <w:t>{</w:t>
+      </w:r>
+    </w:p>
+    <w:p>
+      <w:pPr>
+        <w:pStyle w:val="Standard"/>
+        <w:rPr>
+          <w:rFonts w:ascii="Times New Roman" w:hAnsi="Times New Roman" w:cs="Times New Roman"/>
+          <w:bCs/>
+          <w:color w:val="000000"/>
+          <w:shd w:val="clear" w:color="auto" w:fill="FFFFFF"/>
+        </w:rPr>
+      </w:pPr>
+    </w:p>
+    <w:p>
+      <w:pPr>
+        <w:pStyle w:val="Standard"/>
+        <w:rPr>
+          <w:rFonts w:ascii="Times New Roman" w:hAnsi="Times New Roman" w:cs="Times New Roman"/>
+          <w:bCs/>
+          <w:color w:val="000000"/>
+          <w:shd w:val="clear" w:color="auto" w:fill="FFFFFF"/>
+        </w:rPr>
+      </w:pPr>
+      <w:r>
+        <w:rPr>
+          <w:rFonts w:ascii="Times New Roman" w:hAnsi="Times New Roman" w:cs="Times New Roman"/>
+          <w:bCs/>
+          <w:color w:val="000000"/>
+          <w:shd w:val="clear" w:color="auto" w:fill="FFFFFF"/>
+        </w:rPr>
+        <w:t xml:space="preserve">     int r = rand() % 5;</w:t>
+      </w:r>
+    </w:p>
+    <w:p>
+      <w:pPr>
+        <w:pStyle w:val="Standard"/>
+        <w:rPr>
+          <w:rFonts w:ascii="Times New Roman" w:hAnsi="Times New Roman" w:cs="Times New Roman"/>
+          <w:bCs/>
+          <w:color w:val="000000"/>
+          <w:shd w:val="clear" w:color="auto" w:fill="FFFFFF"/>
+        </w:rPr>
+      </w:pPr>
+    </w:p>
+    <w:p>
+      <w:pPr>
+        <w:pStyle w:val="Standard"/>
+        <w:rPr>
+          <w:rFonts w:ascii="Times New Roman" w:hAnsi="Times New Roman" w:cs="Times New Roman"/>
+          <w:bCs/>
+          <w:color w:val="000000"/>
+          <w:shd w:val="clear" w:color="auto" w:fill="FFFFFF"/>
+        </w:rPr>
+      </w:pPr>
+      <w:r>
+        <w:rPr>
+          <w:rFonts w:ascii="Times New Roman" w:hAnsi="Times New Roman" w:cs="Times New Roman"/>
+          <w:bCs/>
+          <w:color w:val="000000"/>
+          <w:shd w:val="clear" w:color="auto" w:fill="FFFFFF"/>
+        </w:rPr>
+        <w:t xml:space="preserve">     printf("\nThread %d \nPerforming init task of length %d sec\n",++counter,r);</w:t>
+      </w:r>
+    </w:p>
+    <w:p>
+      <w:pPr>
+        <w:pStyle w:val="Standard"/>
+        <w:rPr>
+          <w:rFonts w:ascii="Times New Roman" w:hAnsi="Times New Roman" w:cs="Times New Roman"/>
+          <w:bCs/>
+          <w:color w:val="000000"/>
+          <w:shd w:val="clear" w:color="auto" w:fill="FFFFFF"/>
+        </w:rPr>
+      </w:pPr>
+      <w:r>
+        <w:rPr>
+          <w:rFonts w:ascii="Times New Roman" w:hAnsi="Times New Roman" w:cs="Times New Roman"/>
+          <w:bCs/>
+          <w:color w:val="000000"/>
+          <w:shd w:val="clear" w:color="auto" w:fill="FFFFFF"/>
+        </w:rPr>
+        <w:t xml:space="preserve">     sleep(r);</w:t>
+      </w:r>
+    </w:p>
+    <w:p>
+      <w:pPr>
+        <w:pStyle w:val="Standard"/>
+        <w:rPr>
+          <w:rFonts w:ascii="Times New Roman" w:hAnsi="Times New Roman" w:cs="Times New Roman"/>
+          <w:bCs/>
+          <w:color w:val="000000"/>
+          <w:shd w:val="clear" w:color="auto" w:fill="FFFFFF"/>
+        </w:rPr>
+      </w:pPr>
+    </w:p>
+    <w:p>
+      <w:pPr>
+        <w:pStyle w:val="Standard"/>
+        <w:rPr>
+          <w:rFonts w:ascii="Times New Roman" w:hAnsi="Times New Roman" w:cs="Times New Roman"/>
+          <w:bCs/>
+          <w:color w:val="000000"/>
+          <w:shd w:val="clear" w:color="auto" w:fill="FFFFFF"/>
+        </w:rPr>
+      </w:pPr>
+      <w:r>
+        <w:rPr>
+          <w:rFonts w:ascii="Times New Roman" w:hAnsi="Times New Roman" w:cs="Times New Roman"/>
+          <w:bCs/>
+          <w:color w:val="000000"/>
+          <w:shd w:val="clear" w:color="auto" w:fill="FFFFFF"/>
+        </w:rPr>
+        <w:t xml:space="preserve">     wait_barrier();</w:t>
+      </w:r>
+    </w:p>
+    <w:p>
+      <w:pPr>
+        <w:pStyle w:val="Standard"/>
+        <w:rPr>
+          <w:rFonts w:ascii="Times New Roman" w:hAnsi="Times New Roman" w:cs="Times New Roman"/>
+          <w:bCs/>
+          <w:color w:val="000000"/>
+          <w:shd w:val="clear" w:color="auto" w:fill="FFFFFF"/>
+        </w:rPr>
+      </w:pPr>
+      <w:r>
+        <w:rPr>
+          <w:rFonts w:ascii="Times New Roman" w:hAnsi="Times New Roman" w:cs="Times New Roman"/>
+          <w:bCs/>
+          <w:color w:val="000000"/>
+          <w:shd w:val="clear" w:color="auto" w:fill="FFFFFF"/>
+        </w:rPr>
+        <w:t xml:space="preserve">     if (barrier_size!=0) {</w:t>
+      </w:r>
+    </w:p>
+    <w:p>
+      <w:pPr>
+        <w:pStyle w:val="Standard"/>
+        <w:rPr>
+          <w:rFonts w:ascii="Times New Roman" w:hAnsi="Times New Roman" w:cs="Times New Roman"/>
+          <w:bCs/>
+          <w:color w:val="000000"/>
+          <w:shd w:val="clear" w:color="auto" w:fill="FFFFFF"/>
+        </w:rPr>
+      </w:pPr>
+      <w:r>
+        <w:rPr>
+          <w:rFonts w:ascii="Times New Roman" w:hAnsi="Times New Roman" w:cs="Times New Roman"/>
+          <w:bCs/>
+          <w:color w:val="000000"/>
+          <w:shd w:val="clear" w:color="auto" w:fill="FFFFFF"/>
+        </w:rPr>
+        <w:t xml:space="preserve">       if ((thread_count - (invoke_barrier++) ) % barrier_size == 0) {</w:t>
+      </w:r>
+    </w:p>
+    <w:p>
+      <w:pPr>
+        <w:pStyle w:val="Standard"/>
+        <w:rPr>
+          <w:rFonts w:ascii="Times New Roman" w:hAnsi="Times New Roman" w:cs="Times New Roman"/>
+          <w:bCs/>
+          <w:color w:val="000000"/>
+          <w:shd w:val="clear" w:color="auto" w:fill="FFFFFF"/>
+        </w:rPr>
+      </w:pPr>
+      <w:r>
+        <w:rPr>
+          <w:rFonts w:ascii="Times New Roman" w:hAnsi="Times New Roman" w:cs="Times New Roman"/>
+          <w:bCs/>
+          <w:color w:val="000000"/>
+          <w:shd w:val="clear" w:color="auto" w:fill="FFFFFF"/>
+        </w:rPr>
+        <w:t xml:space="preserve">         printf("\nBarrier is Released\n");</w:t>
+      </w:r>
+    </w:p>
+    <w:p>
+      <w:pPr>
+        <w:pStyle w:val="Standard"/>
+        <w:rPr>
+          <w:rFonts w:ascii="Times New Roman" w:hAnsi="Times New Roman" w:cs="Times New Roman"/>
+          <w:bCs/>
+          <w:color w:val="000000"/>
+          <w:shd w:val="clear" w:color="auto" w:fill="FFFFFF"/>
+        </w:rPr>
+      </w:pPr>
+      <w:r>
+        <w:rPr>
+          <w:rFonts w:ascii="Times New Roman" w:hAnsi="Times New Roman" w:cs="Times New Roman"/>
+          <w:bCs/>
+          <w:color w:val="000000"/>
+          <w:shd w:val="clear" w:color="auto" w:fill="FFFFFF"/>
+        </w:rPr>
+        <w:t xml:space="preserve">       }</w:t>
+      </w:r>
+    </w:p>
+    <w:p>
+      <w:pPr>
+        <w:pStyle w:val="Standard"/>
+        <w:rPr>
+          <w:rFonts w:ascii="Times New Roman" w:hAnsi="Times New Roman" w:cs="Times New Roman"/>
+          <w:bCs/>
+          <w:color w:val="000000"/>
+          <w:shd w:val="clear" w:color="auto" w:fill="FFFFFF"/>
+        </w:rPr>
+      </w:pPr>
+      <w:r>
+        <w:rPr>
+          <w:rFonts w:ascii="Times New Roman" w:hAnsi="Times New Roman" w:cs="Times New Roman"/>
+          <w:bCs/>
+          <w:color w:val="000000"/>
+          <w:shd w:val="clear" w:color="auto" w:fill="FFFFFF"/>
+        </w:rPr>
+        <w:t xml:space="preserve">       printf("\nI am task after barrier\n");</w:t>
+      </w:r>
+    </w:p>
+    <w:p>
+      <w:pPr>
+        <w:pStyle w:val="Standard"/>
+        <w:rPr>
+          <w:rFonts w:ascii="Times New Roman" w:hAnsi="Times New Roman" w:cs="Times New Roman"/>
+          <w:bCs/>
+          <w:color w:val="000000"/>
+          <w:shd w:val="clear" w:color="auto" w:fill="FFFFFF"/>
+        </w:rPr>
+      </w:pPr>
+    </w:p>
+    <w:p>
+      <w:pPr>
+        <w:pStyle w:val="Standard"/>
+        <w:rPr>
+          <w:rFonts w:ascii="Times New Roman" w:hAnsi="Times New Roman" w:cs="Times New Roman"/>
+          <w:bCs/>
+          <w:color w:val="000000"/>
+          <w:shd w:val="clear" w:color="auto" w:fill="FFFFFF"/>
+        </w:rPr>
+      </w:pPr>
+      <w:r>
+        <w:rPr>
+          <w:rFonts w:ascii="Times New Roman" w:hAnsi="Times New Roman" w:cs="Times New Roman"/>
+          <w:bCs/>
+          <w:color w:val="000000"/>
+          <w:shd w:val="clear" w:color="auto" w:fill="FFFFFF"/>
+        </w:rPr>
+        <w:t xml:space="preserve">     }</w:t>
+      </w:r>
+    </w:p>
+    <w:p>
+      <w:pPr>
+        <w:pStyle w:val="Standard"/>
+        <w:rPr>
+          <w:rFonts w:ascii="Times New Roman" w:hAnsi="Times New Roman" w:cs="Times New Roman"/>
+          <w:bCs/>
+          <w:color w:val="000000"/>
+          <w:shd w:val="clear" w:color="auto" w:fill="FFFFFF"/>
+        </w:rPr>
+      </w:pPr>
+      <w:r>
+        <w:rPr>
+          <w:rFonts w:ascii="Times New Roman" w:hAnsi="Times New Roman" w:cs="Times New Roman"/>
+          <w:bCs/>
+          <w:color w:val="000000"/>
+          <w:shd w:val="clear" w:color="auto" w:fill="FFFFFF"/>
+        </w:rPr>
+        <w:t xml:space="preserve">     //printf("Thread completed job.\n");</w:t>
+      </w:r>
+    </w:p>
+    <w:p>
+      <w:pPr>
+        <w:pStyle w:val="Standard"/>
+        <w:rPr>
+          <w:rFonts w:ascii="Times New Roman" w:hAnsi="Times New Roman" w:cs="Times New Roman"/>
+          <w:bCs/>
+          <w:color w:val="000000"/>
+          <w:shd w:val="clear" w:color="auto" w:fill="FFFFFF"/>
+        </w:rPr>
+      </w:pPr>
+    </w:p>
+    <w:p>
+      <w:pPr>
+        <w:pStyle w:val="Standard"/>
+        <w:rPr>
+          <w:rFonts w:ascii="Times New Roman" w:hAnsi="Times New Roman" w:cs="Times New Roman"/>
+          <w:bCs/>
+          <w:color w:val="000000"/>
+          <w:shd w:val="clear" w:color="auto" w:fill="FFFFFF"/>
+        </w:rPr>
+      </w:pPr>
+      <w:r>
+        <w:rPr>
+          <w:rFonts w:ascii="Times New Roman" w:hAnsi="Times New Roman" w:cs="Times New Roman"/>
+          <w:bCs/>
+          <w:color w:val="000000"/>
+          <w:shd w:val="clear" w:color="auto" w:fill="FFFFFF"/>
+        </w:rPr>
+        <w:t xml:space="preserve">     return  NULL;</w:t>
+      </w:r>
+    </w:p>
+    <w:p>
+      <w:pPr>
+        <w:pStyle w:val="Standard"/>
+        <w:rPr>
+          <w:rFonts w:ascii="Times New Roman" w:hAnsi="Times New Roman" w:cs="Times New Roman"/>
+          <w:bCs/>
+          <w:color w:val="000000"/>
+          <w:shd w:val="clear" w:color="auto" w:fill="FFFFFF"/>
+        </w:rPr>
+      </w:pPr>
+      <w:r>
+        <w:rPr>
+          <w:rFonts w:ascii="Times New Roman" w:hAnsi="Times New Roman" w:cs="Times New Roman"/>
+          <w:bCs/>
+          <w:color w:val="000000"/>
+          <w:shd w:val="clear" w:color="auto" w:fill="FFFFFF"/>
+        </w:rPr>
+        <w:t>}</w:t>
+      </w:r>
+    </w:p>
+    <w:p>
+      <w:pPr>
+        <w:pStyle w:val="Standard"/>
+        <w:rPr>
+          <w:rFonts w:ascii="Times New Roman" w:hAnsi="Times New Roman" w:cs="Times New Roman"/>
+          <w:bCs/>
+          <w:color w:val="000000"/>
+          <w:shd w:val="clear" w:color="auto" w:fill="FFFFFF"/>
+        </w:rPr>
+      </w:pPr>
+    </w:p>
+    <w:p>
+      <w:pPr>
+        <w:pStyle w:val="Standard"/>
+        <w:rPr>
+          <w:rFonts w:ascii="Times New Roman" w:hAnsi="Times New Roman" w:cs="Times New Roman"/>
+          <w:bCs/>
+          <w:color w:val="000000"/>
+          <w:shd w:val="clear" w:color="auto" w:fill="FFFFFF"/>
+        </w:rPr>
+      </w:pPr>
+    </w:p>
+    <w:p>
+      <w:pPr>
+        <w:pStyle w:val="Standard"/>
+        <w:rPr>
+          <w:rFonts w:ascii="Times New Roman" w:hAnsi="Times New Roman" w:cs="Times New Roman"/>
+          <w:bCs/>
+          <w:color w:val="000000"/>
+          <w:shd w:val="clear" w:color="auto" w:fill="FFFFFF"/>
+        </w:rPr>
+      </w:pPr>
+    </w:p>
+    <w:p>
+      <w:pPr>
+        <w:pStyle w:val="Standard"/>
+        <w:rPr>
+          <w:rFonts w:ascii="Times New Roman" w:hAnsi="Times New Roman" w:cs="Times New Roman"/>
+          <w:bCs/>
+          <w:color w:val="000000"/>
+          <w:shd w:val="clear" w:color="auto" w:fill="FFFFFF"/>
+        </w:rPr>
+      </w:pPr>
+    </w:p>
+    <w:p>
+      <w:pPr>
+        <w:pStyle w:val="Standard"/>
+        <w:rPr>
+          <w:rFonts w:ascii="Times New Roman" w:hAnsi="Times New Roman" w:cs="Times New Roman"/>
+          <w:bCs/>
+          <w:color w:val="000000"/>
+          <w:shd w:val="clear" w:color="auto" w:fill="FFFFFF"/>
+        </w:rPr>
+      </w:pPr>
+      <w:r>
+        <w:rPr>
+          <w:rFonts w:ascii="Times New Roman" w:hAnsi="Times New Roman" w:cs="Times New Roman"/>
+          <w:bCs/>
+          <w:color w:val="000000"/>
+          <w:shd w:val="clear" w:color="auto" w:fill="FFFFFF"/>
+        </w:rPr>
+        <w:t>int main()</w:t>
+      </w:r>
+    </w:p>
+    <w:p>
+      <w:pPr>
+        <w:pStyle w:val="Standard"/>
+        <w:rPr>
+          <w:rFonts w:ascii="Times New Roman" w:hAnsi="Times New Roman" w:cs="Times New Roman"/>
+          <w:bCs/>
+          <w:color w:val="000000"/>
+          <w:shd w:val="clear" w:color="auto" w:fill="FFFFFF"/>
+        </w:rPr>
+      </w:pPr>
+      <w:r>
+        <w:rPr>
+          <w:rFonts w:ascii="Times New Roman" w:hAnsi="Times New Roman" w:cs="Times New Roman"/>
+          <w:bCs/>
+          <w:color w:val="000000"/>
+          <w:shd w:val="clear" w:color="auto" w:fill="FFFFFF"/>
+        </w:rPr>
+        <w:t>{</w:t>
+      </w:r>
+    </w:p>
+    <w:p>
+      <w:pPr>
+        <w:pStyle w:val="Standard"/>
+        <w:rPr>
+          <w:rFonts w:ascii="Times New Roman" w:hAnsi="Times New Roman" w:cs="Times New Roman"/>
+          <w:bCs/>
+          <w:color w:val="000000"/>
+          <w:shd w:val="clear" w:color="auto" w:fill="FFFFFF"/>
+        </w:rPr>
+      </w:pPr>
+    </w:p>
+    <w:p>
+      <w:pPr>
+        <w:pStyle w:val="Standard"/>
+        <w:rPr>
+          <w:rFonts w:ascii="Times New Roman" w:hAnsi="Times New Roman" w:cs="Times New Roman"/>
+          <w:bCs/>
+          <w:color w:val="000000"/>
+          <w:shd w:val="clear" w:color="auto" w:fill="FFFFFF"/>
+        </w:rPr>
+      </w:pPr>
+      <w:r>
+        <w:rPr>
+          <w:rFonts w:ascii="Times New Roman" w:hAnsi="Times New Roman" w:cs="Times New Roman"/>
+          <w:bCs/>
+          <w:color w:val="000000"/>
+          <w:shd w:val="clear" w:color="auto" w:fill="FFFFFF"/>
+        </w:rPr>
+        <w:t xml:space="preserve">    printf("Enter Barrier Size\n");</w:t>
+      </w:r>
+    </w:p>
+    <w:p>
+      <w:pPr>
+        <w:pStyle w:val="Standard"/>
+        <w:rPr>
+          <w:rFonts w:ascii="Times New Roman" w:hAnsi="Times New Roman" w:cs="Times New Roman"/>
+          <w:bCs/>
+          <w:color w:val="000000"/>
+          <w:shd w:val="clear" w:color="auto" w:fill="FFFFFF"/>
+        </w:rPr>
+      </w:pPr>
+      <w:r>
+        <w:rPr>
+          <w:rFonts w:ascii="Times New Roman" w:hAnsi="Times New Roman" w:cs="Times New Roman"/>
+          <w:bCs/>
+          <w:color w:val="000000"/>
+          <w:shd w:val="clear" w:color="auto" w:fill="FFFFFF"/>
+        </w:rPr>
+        <w:t xml:space="preserve">    scanf("%d", &amp;barrier_size);</w:t>
+      </w:r>
+    </w:p>
+    <w:p>
+      <w:pPr>
+        <w:pStyle w:val="Standard"/>
+        <w:rPr>
+          <w:rFonts w:ascii="Times New Roman" w:hAnsi="Times New Roman" w:cs="Times New Roman"/>
+          <w:bCs/>
+          <w:color w:val="000000"/>
+          <w:shd w:val="clear" w:color="auto" w:fill="FFFFFF"/>
+        </w:rPr>
+      </w:pPr>
+    </w:p>
+    <w:p>
+      <w:pPr>
+        <w:pStyle w:val="Standard"/>
+        <w:rPr>
+          <w:rFonts w:ascii="Times New Roman" w:hAnsi="Times New Roman" w:cs="Times New Roman"/>
+          <w:bCs/>
+          <w:color w:val="000000"/>
+          <w:shd w:val="clear" w:color="auto" w:fill="FFFFFF"/>
+        </w:rPr>
+      </w:pPr>
+      <w:r>
+        <w:rPr>
+          <w:rFonts w:ascii="Times New Roman" w:hAnsi="Times New Roman" w:cs="Times New Roman"/>
+          <w:bCs/>
+          <w:color w:val="000000"/>
+          <w:shd w:val="clear" w:color="auto" w:fill="FFFFFF"/>
+        </w:rPr>
+        <w:t xml:space="preserve">    printf("Enter no. of thread\n");</w:t>
+      </w:r>
+    </w:p>
+    <w:p>
+      <w:pPr>
+        <w:pStyle w:val="Standard"/>
+        <w:rPr>
+          <w:rFonts w:ascii="Times New Roman" w:hAnsi="Times New Roman" w:cs="Times New Roman"/>
+          <w:bCs/>
+          <w:color w:val="000000"/>
+          <w:shd w:val="clear" w:color="auto" w:fill="FFFFFF"/>
+        </w:rPr>
+      </w:pPr>
+      <w:r>
+        <w:rPr>
+          <w:rFonts w:ascii="Times New Roman" w:hAnsi="Times New Roman" w:cs="Times New Roman"/>
+          <w:bCs/>
+          <w:color w:val="000000"/>
+          <w:shd w:val="clear" w:color="auto" w:fill="FFFFFF"/>
+        </w:rPr>
+        <w:t xml:space="preserve">    scanf("%d", &amp;thread_count);</w:t>
+      </w:r>
+    </w:p>
+    <w:p>
+      <w:pPr>
+        <w:pStyle w:val="Standard"/>
+        <w:rPr>
+          <w:rFonts w:ascii="Times New Roman" w:hAnsi="Times New Roman" w:cs="Times New Roman"/>
+          <w:bCs/>
+          <w:color w:val="000000"/>
+          <w:shd w:val="clear" w:color="auto" w:fill="FFFFFF"/>
+        </w:rPr>
+      </w:pPr>
+    </w:p>
+    <w:p>
+      <w:pPr>
+        <w:pStyle w:val="Standard"/>
+        <w:rPr>
+          <w:rFonts w:ascii="Times New Roman" w:hAnsi="Times New Roman" w:cs="Times New Roman"/>
+          <w:bCs/>
+          <w:color w:val="000000"/>
+          <w:shd w:val="clear" w:color="auto" w:fill="FFFFFF"/>
+        </w:rPr>
+      </w:pPr>
+      <w:r>
+        <w:rPr>
+          <w:rFonts w:ascii="Times New Roman" w:hAnsi="Times New Roman" w:cs="Times New Roman"/>
+          <w:bCs/>
+          <w:color w:val="000000"/>
+          <w:shd w:val="clear" w:color="auto" w:fill="FFFFFF"/>
+        </w:rPr>
+        <w:t xml:space="preserve">      //Checking valid input</w:t>
+      </w:r>
+    </w:p>
+    <w:p>
+      <w:pPr>
+        <w:pStyle w:val="Standard"/>
+        <w:rPr>
+          <w:rFonts w:ascii="Times New Roman" w:hAnsi="Times New Roman" w:cs="Times New Roman"/>
+          <w:bCs/>
+          <w:color w:val="000000"/>
+          <w:shd w:val="clear" w:color="auto" w:fill="FFFFFF"/>
+        </w:rPr>
+      </w:pPr>
+    </w:p>
+    <w:p>
+      <w:pPr>
+        <w:pStyle w:val="Standard"/>
+        <w:rPr>
+          <w:rFonts w:ascii="Times New Roman" w:hAnsi="Times New Roman" w:cs="Times New Roman"/>
+          <w:bCs/>
+          <w:color w:val="000000"/>
+          <w:shd w:val="clear" w:color="auto" w:fill="FFFFFF"/>
+        </w:rPr>
+      </w:pPr>
+      <w:r>
+        <w:rPr>
+          <w:rFonts w:ascii="Times New Roman" w:hAnsi="Times New Roman" w:cs="Times New Roman"/>
+          <w:bCs/>
+          <w:color w:val="000000"/>
+          <w:shd w:val="clear" w:color="auto" w:fill="FFFFFF"/>
+        </w:rPr>
+        <w:t xml:space="preserve">    if (barrier_size&gt;=0 &amp;&amp; thread_count&gt;=0) {</w:t>
+      </w:r>
+    </w:p>
+    <w:p>
+      <w:pPr>
+        <w:pStyle w:val="Standard"/>
+        <w:rPr>
+          <w:rFonts w:ascii="Times New Roman" w:hAnsi="Times New Roman" w:cs="Times New Roman"/>
+          <w:bCs/>
+          <w:color w:val="000000"/>
+          <w:shd w:val="clear" w:color="auto" w:fill="FFFFFF"/>
+        </w:rPr>
+      </w:pPr>
+      <w:r>
+        <w:rPr>
+          <w:rFonts w:ascii="Times New Roman" w:hAnsi="Times New Roman" w:cs="Times New Roman"/>
+          <w:bCs/>
+          <w:color w:val="000000"/>
+          <w:shd w:val="clear" w:color="auto" w:fill="FFFFFF"/>
+        </w:rPr>
+        <w:t xml:space="preserve">        pthread_t tid[thread_count];</w:t>
+      </w:r>
+    </w:p>
+    <w:p>
+      <w:pPr>
+        <w:pStyle w:val="Standard"/>
+        <w:rPr>
+          <w:rFonts w:ascii="Times New Roman" w:hAnsi="Times New Roman" w:cs="Times New Roman"/>
+          <w:bCs/>
+          <w:color w:val="000000"/>
+          <w:shd w:val="clear" w:color="auto" w:fill="FFFFFF"/>
+        </w:rPr>
+      </w:pPr>
+    </w:p>
+    <w:p>
+      <w:pPr>
+        <w:pStyle w:val="Standard"/>
+        <w:rPr>
+          <w:rFonts w:ascii="Times New Roman" w:hAnsi="Times New Roman" w:cs="Times New Roman"/>
+          <w:bCs/>
+          <w:color w:val="000000"/>
+          <w:shd w:val="clear" w:color="auto" w:fill="FFFFFF"/>
+        </w:rPr>
+      </w:pPr>
+      <w:r>
+        <w:rPr>
+          <w:rFonts w:ascii="Times New Roman" w:hAnsi="Times New Roman" w:cs="Times New Roman"/>
+          <w:bCs/>
+          <w:color w:val="000000"/>
+          <w:shd w:val="clear" w:color="auto" w:fill="FFFFFF"/>
+        </w:rPr>
+        <w:t xml:space="preserve">        barrier_init(barrier_size);</w:t>
+      </w:r>
+    </w:p>
+    <w:p>
+      <w:pPr>
+        <w:pStyle w:val="Standard"/>
+        <w:rPr>
+          <w:rFonts w:ascii="Times New Roman" w:hAnsi="Times New Roman" w:cs="Times New Roman"/>
+          <w:bCs/>
+          <w:color w:val="000000"/>
+          <w:shd w:val="clear" w:color="auto" w:fill="FFFFFF"/>
+        </w:rPr>
+      </w:pPr>
+      <w:r>
+        <w:rPr>
+          <w:rFonts w:ascii="Times New Roman" w:hAnsi="Times New Roman" w:cs="Times New Roman"/>
+          <w:bCs/>
+          <w:color w:val="000000"/>
+          <w:shd w:val="clear" w:color="auto" w:fill="FFFFFF"/>
+        </w:rPr>
+        <w:tab/>
+      </w:r>
+      <w:r>
+        <w:rPr>
+          <w:rFonts w:ascii="Times New Roman" w:hAnsi="Times New Roman" w:cs="Times New Roman"/>
+          <w:bCs/>
+          <w:color w:val="000000"/>
+          <w:shd w:val="clear" w:color="auto" w:fill="FFFFFF"/>
+        </w:rPr>
+        <w:tab/>
+        <w:t>int i;</w:t>
+      </w:r>
+    </w:p>
+    <w:p>
+      <w:pPr>
+        <w:pStyle w:val="Standard"/>
+        <w:rPr>
+          <w:rFonts w:ascii="Times New Roman" w:hAnsi="Times New Roman" w:cs="Times New Roman"/>
+          <w:bCs/>
+          <w:color w:val="000000"/>
+          <w:shd w:val="clear" w:color="auto" w:fill="FFFFFF"/>
+        </w:rPr>
+      </w:pPr>
+      <w:r>
+        <w:rPr>
+          <w:rFonts w:ascii="Times New Roman" w:hAnsi="Times New Roman" w:cs="Times New Roman"/>
+          <w:bCs/>
+          <w:color w:val="000000"/>
+          <w:shd w:val="clear" w:color="auto" w:fill="FFFFFF"/>
+        </w:rPr>
+        <w:t xml:space="preserve">        for(i =0; i &lt; thread_count; i++)</w:t>
+      </w:r>
+    </w:p>
+    <w:p>
+      <w:pPr>
+        <w:pStyle w:val="Standard"/>
+        <w:rPr>
+          <w:rFonts w:ascii="Times New Roman" w:hAnsi="Times New Roman" w:cs="Times New Roman"/>
+          <w:bCs/>
+          <w:color w:val="000000"/>
+          <w:shd w:val="clear" w:color="auto" w:fill="FFFFFF"/>
+        </w:rPr>
+      </w:pPr>
+      <w:r>
+        <w:rPr>
+          <w:rFonts w:ascii="Times New Roman" w:hAnsi="Times New Roman" w:cs="Times New Roman"/>
+          <w:bCs/>
+          <w:color w:val="000000"/>
+          <w:shd w:val="clear" w:color="auto" w:fill="FFFFFF"/>
+        </w:rPr>
+        <w:t xml:space="preserve">        {</w:t>
+      </w:r>
+    </w:p>
+    <w:p>
+      <w:pPr>
+        <w:pStyle w:val="Standard"/>
+        <w:rPr>
+          <w:rFonts w:ascii="Times New Roman" w:hAnsi="Times New Roman" w:cs="Times New Roman"/>
+          <w:bCs/>
+          <w:color w:val="000000"/>
+          <w:shd w:val="clear" w:color="auto" w:fill="FFFFFF"/>
+        </w:rPr>
+      </w:pPr>
+      <w:r>
+        <w:rPr>
+          <w:rFonts w:ascii="Times New Roman" w:hAnsi="Times New Roman" w:cs="Times New Roman"/>
+          <w:bCs/>
+          <w:color w:val="000000"/>
+          <w:shd w:val="clear" w:color="auto" w:fill="FFFFFF"/>
+        </w:rPr>
+        <w:lastRenderedPageBreak/>
+        <w:t xml:space="preserve">            pthread_create(&amp;(tid[i]), NULL, &amp;barrier_point, &amp;thread_count);</w:t>
+      </w:r>
+    </w:p>
+    <w:p>
+      <w:pPr>
+        <w:pStyle w:val="Standard"/>
+        <w:rPr>
+          <w:rFonts w:ascii="Times New Roman" w:hAnsi="Times New Roman" w:cs="Times New Roman"/>
+          <w:bCs/>
+          <w:color w:val="000000"/>
+          <w:shd w:val="clear" w:color="auto" w:fill="FFFFFF"/>
+        </w:rPr>
+      </w:pPr>
+      <w:r>
+        <w:rPr>
+          <w:rFonts w:ascii="Times New Roman" w:hAnsi="Times New Roman" w:cs="Times New Roman"/>
+          <w:bCs/>
+          <w:color w:val="000000"/>
+          <w:shd w:val="clear" w:color="auto" w:fill="FFFFFF"/>
+        </w:rPr>
+        <w:t xml:space="preserve">        }</w:t>
+      </w:r>
+    </w:p>
+    <w:p>
+      <w:pPr>
+        <w:pStyle w:val="Standard"/>
+        <w:rPr>
+          <w:rFonts w:ascii="Times New Roman" w:hAnsi="Times New Roman" w:cs="Times New Roman"/>
+          <w:bCs/>
+          <w:color w:val="000000"/>
+          <w:shd w:val="clear" w:color="auto" w:fill="FFFFFF"/>
+        </w:rPr>
+      </w:pPr>
+    </w:p>
+    <w:p>
+      <w:pPr>
+        <w:pStyle w:val="Standard"/>
+        <w:rPr>
+          <w:rFonts w:ascii="Times New Roman" w:hAnsi="Times New Roman" w:cs="Times New Roman"/>
+          <w:bCs/>
+          <w:color w:val="000000"/>
+          <w:shd w:val="clear" w:color="auto" w:fill="FFFFFF"/>
+        </w:rPr>
+      </w:pPr>
+      <w:r>
+        <w:rPr>
+          <w:rFonts w:ascii="Times New Roman" w:hAnsi="Times New Roman" w:cs="Times New Roman"/>
+          <w:bCs/>
+          <w:color w:val="000000"/>
+          <w:shd w:val="clear" w:color="auto" w:fill="FFFFFF"/>
+        </w:rPr>
+        <w:tab/>
+        <w:t>int j;</w:t>
+      </w:r>
+    </w:p>
+    <w:p>
+      <w:pPr>
+        <w:pStyle w:val="Standard"/>
+        <w:rPr>
+          <w:rFonts w:ascii="Times New Roman" w:hAnsi="Times New Roman" w:cs="Times New Roman"/>
+          <w:bCs/>
+          <w:color w:val="000000"/>
+          <w:shd w:val="clear" w:color="auto" w:fill="FFFFFF"/>
+        </w:rPr>
+      </w:pPr>
+      <w:r>
+        <w:rPr>
+          <w:rFonts w:ascii="Times New Roman" w:hAnsi="Times New Roman" w:cs="Times New Roman"/>
+          <w:bCs/>
+          <w:color w:val="000000"/>
+          <w:shd w:val="clear" w:color="auto" w:fill="FFFFFF"/>
+        </w:rPr>
+        <w:t xml:space="preserve">        for(j = 0; j &lt; thread_count; j++)</w:t>
+      </w:r>
+    </w:p>
+    <w:p>
+      <w:pPr>
+        <w:pStyle w:val="Standard"/>
+        <w:rPr>
+          <w:rFonts w:ascii="Times New Roman" w:hAnsi="Times New Roman" w:cs="Times New Roman"/>
+          <w:bCs/>
+          <w:color w:val="000000"/>
+          <w:shd w:val="clear" w:color="auto" w:fill="FFFFFF"/>
+        </w:rPr>
+      </w:pPr>
+      <w:r>
+        <w:rPr>
+          <w:rFonts w:ascii="Times New Roman" w:hAnsi="Times New Roman" w:cs="Times New Roman"/>
+          <w:bCs/>
+          <w:color w:val="000000"/>
+          <w:shd w:val="clear" w:color="auto" w:fill="FFFFFF"/>
+        </w:rPr>
+        <w:t xml:space="preserve">        {</w:t>
+      </w:r>
+    </w:p>
+    <w:p>
+      <w:pPr>
+        <w:pStyle w:val="Standard"/>
+        <w:rPr>
+          <w:rFonts w:ascii="Times New Roman" w:hAnsi="Times New Roman" w:cs="Times New Roman"/>
+          <w:bCs/>
+          <w:color w:val="000000"/>
+          <w:shd w:val="clear" w:color="auto" w:fill="FFFFFF"/>
+        </w:rPr>
+      </w:pPr>
+      <w:r>
+        <w:rPr>
+          <w:rFonts w:ascii="Times New Roman" w:hAnsi="Times New Roman" w:cs="Times New Roman"/>
+          <w:bCs/>
+          <w:color w:val="000000"/>
+          <w:shd w:val="clear" w:color="auto" w:fill="FFFFFF"/>
+        </w:rPr>
+        <w:t xml:space="preserve">            pthread_join(tid[j], NULL);</w:t>
+      </w:r>
+    </w:p>
+    <w:p>
+      <w:pPr>
+        <w:pStyle w:val="Standard"/>
+        <w:rPr>
+          <w:rFonts w:ascii="Times New Roman" w:hAnsi="Times New Roman" w:cs="Times New Roman"/>
+          <w:bCs/>
+          <w:color w:val="000000"/>
+          <w:shd w:val="clear" w:color="auto" w:fill="FFFFFF"/>
+        </w:rPr>
+      </w:pPr>
+      <w:r>
+        <w:rPr>
+          <w:rFonts w:ascii="Times New Roman" w:hAnsi="Times New Roman" w:cs="Times New Roman"/>
+          <w:bCs/>
+          <w:color w:val="000000"/>
+          <w:shd w:val="clear" w:color="auto" w:fill="FFFFFF"/>
+        </w:rPr>
+        <w:t xml:space="preserve">        }</w:t>
+      </w:r>
+    </w:p>
+    <w:p>
+      <w:pPr>
+        <w:pStyle w:val="Standard"/>
+        <w:rPr>
+          <w:rFonts w:ascii="Times New Roman" w:hAnsi="Times New Roman" w:cs="Times New Roman"/>
+          <w:bCs/>
+          <w:color w:val="000000"/>
+          <w:shd w:val="clear" w:color="auto" w:fill="FFFFFF"/>
+        </w:rPr>
+      </w:pPr>
+      <w:r>
+        <w:rPr>
+          <w:rFonts w:ascii="Times New Roman" w:hAnsi="Times New Roman" w:cs="Times New Roman"/>
+          <w:bCs/>
+          <w:color w:val="000000"/>
+          <w:shd w:val="clear" w:color="auto" w:fill="FFFFFF"/>
+        </w:rPr>
+        <w:t xml:space="preserve">    }</w:t>
+      </w:r>
+    </w:p>
+    <w:p>
+      <w:pPr>
+        <w:pStyle w:val="Standard"/>
+        <w:rPr>
+          <w:rFonts w:ascii="Times New Roman" w:hAnsi="Times New Roman" w:cs="Times New Roman"/>
+          <w:bCs/>
+          <w:color w:val="000000"/>
+          <w:shd w:val="clear" w:color="auto" w:fill="FFFFFF"/>
+        </w:rPr>
+      </w:pPr>
+      <w:r>
+        <w:rPr>
+          <w:rFonts w:ascii="Times New Roman" w:hAnsi="Times New Roman" w:cs="Times New Roman"/>
+          <w:bCs/>
+          <w:color w:val="000000"/>
+          <w:shd w:val="clear" w:color="auto" w:fill="FFFFFF"/>
+        </w:rPr>
+        <w:t xml:space="preserve">    //when user give wrong input then this section will execute.</w:t>
+      </w:r>
+    </w:p>
+    <w:p>
+      <w:pPr>
+        <w:pStyle w:val="Standard"/>
+        <w:rPr>
+          <w:rFonts w:ascii="Times New Roman" w:hAnsi="Times New Roman" w:cs="Times New Roman"/>
+          <w:bCs/>
+          <w:color w:val="000000"/>
+          <w:shd w:val="clear" w:color="auto" w:fill="FFFFFF"/>
+        </w:rPr>
+      </w:pPr>
+      <w:r>
+        <w:rPr>
+          <w:rFonts w:ascii="Times New Roman" w:hAnsi="Times New Roman" w:cs="Times New Roman"/>
+          <w:bCs/>
+          <w:color w:val="000000"/>
+          <w:shd w:val="clear" w:color="auto" w:fill="FFFFFF"/>
+        </w:rPr>
+        <w:t xml:space="preserve">    else{</w:t>
+      </w:r>
+    </w:p>
+    <w:p>
+      <w:pPr>
+        <w:pStyle w:val="Standard"/>
+        <w:rPr>
+          <w:rFonts w:ascii="Times New Roman" w:hAnsi="Times New Roman" w:cs="Times New Roman"/>
+          <w:bCs/>
+          <w:color w:val="000000"/>
+          <w:shd w:val="clear" w:color="auto" w:fill="FFFFFF"/>
+        </w:rPr>
+      </w:pPr>
+      <w:r>
+        <w:rPr>
+          <w:rFonts w:ascii="Times New Roman" w:hAnsi="Times New Roman" w:cs="Times New Roman"/>
+          <w:bCs/>
+          <w:color w:val="000000"/>
+          <w:shd w:val="clear" w:color="auto" w:fill="FFFFFF"/>
+        </w:rPr>
+        <w:t xml:space="preserve">      printf("You are entering wrong data.\n");</w:t>
+      </w:r>
+    </w:p>
+    <w:p>
+      <w:pPr>
+        <w:pStyle w:val="Standard"/>
+        <w:rPr>
+          <w:rFonts w:ascii="Times New Roman" w:hAnsi="Times New Roman" w:cs="Times New Roman"/>
+          <w:bCs/>
+          <w:color w:val="000000"/>
+          <w:shd w:val="clear" w:color="auto" w:fill="FFFFFF"/>
+        </w:rPr>
+      </w:pPr>
+      <w:r>
+        <w:rPr>
+          <w:rFonts w:ascii="Times New Roman" w:hAnsi="Times New Roman" w:cs="Times New Roman"/>
+          <w:bCs/>
+          <w:color w:val="000000"/>
+          <w:shd w:val="clear" w:color="auto" w:fill="FFFFFF"/>
+        </w:rPr>
+        <w:t xml:space="preserve">      main();</w:t>
+      </w:r>
+    </w:p>
+    <w:p>
+      <w:pPr>
+        <w:pStyle w:val="Standard"/>
+        <w:rPr>
+          <w:rFonts w:ascii="Times New Roman" w:hAnsi="Times New Roman" w:cs="Times New Roman"/>
+          <w:bCs/>
+          <w:color w:val="000000"/>
+          <w:shd w:val="clear" w:color="auto" w:fill="FFFFFF"/>
+        </w:rPr>
+      </w:pPr>
+      <w:r>
+        <w:rPr>
+          <w:rFonts w:ascii="Times New Roman" w:hAnsi="Times New Roman" w:cs="Times New Roman"/>
+          <w:bCs/>
+          <w:color w:val="000000"/>
+          <w:shd w:val="clear" w:color="auto" w:fill="FFFFFF"/>
+        </w:rPr>
+        <w:t xml:space="preserve">    }</w:t>
+      </w:r>
+    </w:p>
+    <w:p>
+      <w:pPr>
+        <w:pStyle w:val="Standard"/>
+        <w:rPr>
+          <w:rFonts w:ascii="Times New Roman" w:hAnsi="Times New Roman" w:cs="Times New Roman"/>
+          <w:bCs/>
+          <w:color w:val="000000"/>
+          <w:shd w:val="clear" w:color="auto" w:fill="FFFFFF"/>
+        </w:rPr>
+      </w:pPr>
+    </w:p>
+    <w:p>
+      <w:pPr>
+        <w:pStyle w:val="Standard"/>
+        <w:rPr>
+          <w:rFonts w:ascii="Times New Roman" w:hAnsi="Times New Roman" w:cs="Times New Roman"/>
+          <w:bCs/>
+          <w:color w:val="000000"/>
+          <w:shd w:val="clear" w:color="auto" w:fill="FFFFFF"/>
+        </w:rPr>
+      </w:pPr>
+      <w:r>
+        <w:rPr>
+          <w:rFonts w:ascii="Times New Roman" w:hAnsi="Times New Roman" w:cs="Times New Roman"/>
+          <w:bCs/>
+          <w:color w:val="000000"/>
+          <w:shd w:val="clear" w:color="auto" w:fill="FFFFFF"/>
+        </w:rPr>
+        <w:t xml:space="preserve">    return 0;</w:t>
+      </w:r>
+    </w:p>
+    <w:p>
+      <w:pPr>
+        <w:pStyle w:val="Standard"/>
+        <w:rPr>
+          <w:rFonts w:ascii="Times New Roman" w:hAnsi="Times New Roman" w:cs="Times New Roman"/>
+          <w:b/>
+          <w:color w:val="000000"/>
+          <w:shd w:val="clear" w:color="auto" w:fill="FFFFFF"/>
+        </w:rPr>
+      </w:pPr>
+      <w:r>
+        <w:rPr>
+          <w:rFonts w:ascii="Times New Roman" w:hAnsi="Times New Roman" w:cs="Times New Roman"/>
+          <w:bCs/>
+          <w:color w:val="000000"/>
+          <w:shd w:val="clear" w:color="auto" w:fill="FFFFFF"/>
+        </w:rPr>
+        <w:t>}</w:t>
+      </w:r>
+    </w:p>
+    <w:p>
+      <w:pPr>
+        <w:pStyle w:val="Standard"/>
+        <w:rPr>
+          <w:rFonts w:ascii="Times New Roman" w:hAnsi="Times New Roman" w:cs="Times New Roman"/>
+          <w:b/>
+          <w:color w:val="000000"/>
+          <w:sz w:val="28"/>
+          <w:szCs w:val="28"/>
+          <w:shd w:val="clear" w:color="auto" w:fill="FFFFFF"/>
+        </w:rPr>
+      </w:pPr>
+    </w:p>
+    <w:p>
+      <w:pPr>
+        <w:pStyle w:val="Standard"/>
+        <w:rPr>
+          <w:rFonts w:ascii="Times New Roman" w:hAnsi="Times New Roman" w:cs="Times New Roman"/>
+          <w:b/>
+          <w:color w:val="000000"/>
+          <w:sz w:val="28"/>
+          <w:szCs w:val="28"/>
+          <w:shd w:val="clear" w:color="auto" w:fill="FFFFFF"/>
+        </w:rPr>
+      </w:pPr>
+    </w:p>
+    <w:p>
+      <w:pPr>
+        <w:pStyle w:val="Standard"/>
+        <w:rPr>
+          <w:rFonts w:ascii="Times New Roman" w:hAnsi="Times New Roman" w:cs="Times New Roman"/>
+          <w:b/>
+          <w:color w:val="000000"/>
+          <w:sz w:val="28"/>
+          <w:szCs w:val="28"/>
+          <w:shd w:val="clear" w:color="auto" w:fill="FFFFFF"/>
+        </w:rPr>
+      </w:pPr>
+    </w:p>
+    <w:p>
+      <w:pPr>
+        <w:pStyle w:val="Standard"/>
+        <w:rPr>
+          <w:rFonts w:ascii="Times New Roman" w:hAnsi="Times New Roman" w:cs="Times New Roman"/>
+          <w:b/>
+          <w:color w:val="000000"/>
+          <w:sz w:val="28"/>
+          <w:szCs w:val="28"/>
+          <w:shd w:val="clear" w:color="auto" w:fill="FFFFFF"/>
+        </w:rPr>
+      </w:pPr>
+    </w:p>
+    <w:p>
+      <w:pPr>
+        <w:pStyle w:val="Standard"/>
+        <w:rPr>
+          <w:rFonts w:ascii="Times New Roman" w:hAnsi="Times New Roman" w:cs="Times New Roman"/>
+          <w:b/>
+          <w:color w:val="000000"/>
+          <w:sz w:val="28"/>
+          <w:szCs w:val="28"/>
+          <w:shd w:val="clear" w:color="auto" w:fill="FFFFFF"/>
+        </w:rPr>
+      </w:pPr>
+    </w:p>
+    <w:p>
+      <w:pPr>
+        <w:pStyle w:val="Standard"/>
+        <w:rPr>
+          <w:rFonts w:ascii="Times New Roman" w:hAnsi="Times New Roman" w:cs="Times New Roman"/>
+          <w:b/>
+          <w:color w:val="000000"/>
+          <w:sz w:val="28"/>
+          <w:szCs w:val="28"/>
+          <w:shd w:val="clear" w:color="auto" w:fill="FFFFFF"/>
+        </w:rPr>
+      </w:pPr>
+    </w:p>
+    <w:p>
+      <w:pPr>
+        <w:pStyle w:val="Standard"/>
+        <w:rPr>
+          <w:rFonts w:ascii="Times New Roman" w:hAnsi="Times New Roman" w:cs="Times New Roman"/>
+          <w:b/>
+          <w:color w:val="000000"/>
+          <w:sz w:val="28"/>
+          <w:szCs w:val="28"/>
+          <w:shd w:val="clear" w:color="auto" w:fill="FFFFFF"/>
+        </w:rPr>
+      </w:pPr>
+    </w:p>
+    <w:p>
+      <w:pPr>
+        <w:pStyle w:val="Standard"/>
+        <w:rPr>
+          <w:rFonts w:ascii="Times New Roman" w:hAnsi="Times New Roman" w:cs="Times New Roman"/>
+          <w:b/>
+          <w:color w:val="000000"/>
+          <w:sz w:val="28"/>
+          <w:szCs w:val="28"/>
+          <w:shd w:val="clear" w:color="auto" w:fill="FFFFFF"/>
+        </w:rPr>
+      </w:pPr>
+    </w:p>
+    <w:p>
+      <w:pPr>
+        <w:pStyle w:val="Standard"/>
+        <w:rPr>
+          <w:rFonts w:ascii="Times New Roman" w:hAnsi="Times New Roman" w:cs="Times New Roman"/>
+          <w:b/>
+          <w:color w:val="000000"/>
+          <w:sz w:val="28"/>
+          <w:szCs w:val="28"/>
+          <w:shd w:val="clear" w:color="auto" w:fill="FFFFFF"/>
+        </w:rPr>
+      </w:pPr>
+    </w:p>
+    <w:p>
+      <w:pPr>
+        <w:pStyle w:val="Standard"/>
+        <w:rPr>
+          <w:rFonts w:ascii="Times New Roman" w:hAnsi="Times New Roman" w:cs="Times New Roman"/>
+          <w:b/>
+          <w:color w:val="000000"/>
+          <w:sz w:val="28"/>
+          <w:szCs w:val="28"/>
+          <w:shd w:val="clear" w:color="auto" w:fill="FFFFFF"/>
+        </w:rPr>
+      </w:pPr>
+    </w:p>
+    <w:p>
+      <w:pPr>
+        <w:pStyle w:val="Standard"/>
+        <w:rPr>
+          <w:rFonts w:ascii="Times New Roman" w:hAnsi="Times New Roman" w:cs="Times New Roman"/>
+          <w:b/>
+          <w:color w:val="000000"/>
+          <w:sz w:val="28"/>
+          <w:szCs w:val="28"/>
+          <w:shd w:val="clear" w:color="auto" w:fill="FFFFFF"/>
+        </w:rPr>
+      </w:pPr>
+    </w:p>
+    <w:p>
+      <w:pPr>
+        <w:pStyle w:val="Standard"/>
+        <w:rPr>
+          <w:rFonts w:ascii="Times New Roman" w:hAnsi="Times New Roman" w:cs="Times New Roman"/>
+          <w:b/>
+          <w:color w:val="000000"/>
+          <w:sz w:val="28"/>
+          <w:szCs w:val="28"/>
+          <w:shd w:val="clear" w:color="auto" w:fill="FFFFFF"/>
+        </w:rPr>
+      </w:pPr>
+    </w:p>
+    <w:p>
+      <w:pPr>
+        <w:pStyle w:val="Standard"/>
+        <w:rPr>
+          <w:rFonts w:ascii="Times New Roman" w:hAnsi="Times New Roman" w:cs="Times New Roman"/>
+          <w:b/>
+          <w:color w:val="000000"/>
+          <w:sz w:val="28"/>
+          <w:szCs w:val="28"/>
+          <w:shd w:val="clear" w:color="auto" w:fill="FFFFFF"/>
+        </w:rPr>
+      </w:pPr>
+    </w:p>
+    <w:p>
+      <w:pPr>
+        <w:pStyle w:val="Standard"/>
+        <w:rPr>
+          <w:rFonts w:ascii="Times New Roman" w:hAnsi="Times New Roman" w:cs="Times New Roman"/>
+          <w:b/>
+          <w:color w:val="000000"/>
+          <w:sz w:val="28"/>
+          <w:szCs w:val="28"/>
+          <w:shd w:val="clear" w:color="auto" w:fill="FFFFFF"/>
+        </w:rPr>
+      </w:pPr>
+    </w:p>
+    <w:p>
+      <w:pPr>
+        <w:pStyle w:val="Standard"/>
+        <w:rPr>
+          <w:rFonts w:ascii="Times New Roman" w:hAnsi="Times New Roman" w:cs="Times New Roman"/>
+          <w:b/>
+          <w:color w:val="000000"/>
+          <w:sz w:val="28"/>
+          <w:szCs w:val="28"/>
+          <w:shd w:val="clear" w:color="auto" w:fill="FFFFFF"/>
+        </w:rPr>
+      </w:pPr>
+    </w:p>
+    <w:p>
+      <w:pPr>
+        <w:pStyle w:val="Standard"/>
+        <w:rPr>
+          <w:rFonts w:ascii="Times New Roman" w:hAnsi="Times New Roman" w:cs="Times New Roman"/>
+          <w:b/>
+          <w:color w:val="000000"/>
+          <w:sz w:val="28"/>
+          <w:szCs w:val="28"/>
+          <w:shd w:val="clear" w:color="auto" w:fill="FFFFFF"/>
+        </w:rPr>
+      </w:pPr>
+    </w:p>
+    <w:p>
+      <w:pPr>
+        <w:pStyle w:val="Standard"/>
+        <w:rPr>
+          <w:rFonts w:ascii="Times New Roman" w:hAnsi="Times New Roman" w:cs="Times New Roman"/>
+          <w:b/>
+          <w:color w:val="000000"/>
+          <w:sz w:val="28"/>
+          <w:szCs w:val="28"/>
+          <w:shd w:val="clear" w:color="auto" w:fill="FFFFFF"/>
+        </w:rPr>
+      </w:pPr>
+    </w:p>
+    <w:p>
+      <w:pPr>
+        <w:pStyle w:val="Standard"/>
+        <w:rPr>
+          <w:rFonts w:ascii="Times New Roman" w:hAnsi="Times New Roman" w:cs="Times New Roman"/>
+          <w:b/>
+          <w:color w:val="000000"/>
+          <w:sz w:val="28"/>
+          <w:szCs w:val="28"/>
+          <w:shd w:val="clear" w:color="auto" w:fill="FFFFFF"/>
+        </w:rPr>
+      </w:pPr>
+    </w:p>
+    <w:p>
+      <w:pPr>
+        <w:pStyle w:val="Standard"/>
+        <w:rPr>
+          <w:rFonts w:ascii="Times New Roman" w:hAnsi="Times New Roman" w:cs="Times New Roman"/>
+          <w:b/>
+          <w:color w:val="000000"/>
+          <w:sz w:val="28"/>
+          <w:szCs w:val="28"/>
+          <w:shd w:val="clear" w:color="auto" w:fill="FFFFFF"/>
+        </w:rPr>
+      </w:pPr>
+    </w:p>
+    <w:p>
+      <w:pPr>
+        <w:pStyle w:val="Standard"/>
+        <w:rPr>
+          <w:rFonts w:ascii="Times New Roman" w:hAnsi="Times New Roman" w:cs="Times New Roman"/>
+          <w:b/>
+          <w:color w:val="000000"/>
+          <w:sz w:val="28"/>
+          <w:szCs w:val="28"/>
+          <w:shd w:val="clear" w:color="auto" w:fill="FFFFFF"/>
+        </w:rPr>
+      </w:pPr>
+    </w:p>
+    <w:p>
+      <w:pPr>
+        <w:pStyle w:val="Standard"/>
+        <w:rPr>
+          <w:rFonts w:ascii="Times New Roman" w:hAnsi="Times New Roman" w:cs="Times New Roman"/>
+          <w:b/>
+          <w:color w:val="000000"/>
+          <w:sz w:val="28"/>
+          <w:szCs w:val="28"/>
+          <w:shd w:val="clear" w:color="auto" w:fill="FFFFFF"/>
+        </w:rPr>
+      </w:pPr>
+    </w:p>
+    <w:p>
+      <w:pPr>
+        <w:pStyle w:val="Standard"/>
+        <w:rPr>
+          <w:rFonts w:ascii="Times New Roman" w:hAnsi="Times New Roman" w:cs="Times New Roman"/>
+          <w:b/>
+          <w:color w:val="000000"/>
+          <w:sz w:val="28"/>
+          <w:szCs w:val="28"/>
+          <w:shd w:val="clear" w:color="auto" w:fill="FFFFFF"/>
+        </w:rPr>
+      </w:pPr>
+    </w:p>
+    <w:p>
+      <w:pPr>
+        <w:pStyle w:val="Standard"/>
+        <w:rPr>
+          <w:rFonts w:ascii="Times New Roman" w:hAnsi="Times New Roman" w:cs="Times New Roman"/>
+          <w:b/>
+          <w:color w:val="000000"/>
+          <w:sz w:val="28"/>
+          <w:szCs w:val="28"/>
+          <w:shd w:val="clear" w:color="auto" w:fill="FFFFFF"/>
+        </w:rPr>
+      </w:pPr>
+    </w:p>
+    <w:p>
+      <w:pPr>
+        <w:pStyle w:val="Standard"/>
+        <w:rPr>
+          <w:rFonts w:ascii="Times New Roman" w:hAnsi="Times New Roman" w:cs="Times New Roman"/>
+          <w:b/>
+          <w:color w:val="000000"/>
+          <w:sz w:val="28"/>
+          <w:szCs w:val="28"/>
+          <w:shd w:val="clear" w:color="auto" w:fill="FFFFFF"/>
+        </w:rPr>
+      </w:pPr>
+    </w:p>
+    <w:p>
+      <w:pPr>
+        <w:pStyle w:val="Standard"/>
+        <w:rPr>
+          <w:rFonts w:ascii="Times New Roman" w:hAnsi="Times New Roman" w:cs="Times New Roman"/>
+          <w:b/>
+          <w:color w:val="000000"/>
+          <w:sz w:val="28"/>
+          <w:szCs w:val="28"/>
+          <w:shd w:val="clear" w:color="auto" w:fill="FFFFFF"/>
+        </w:rPr>
+      </w:pPr>
+    </w:p>
+    <w:p>
+      <w:pPr>
+        <w:pStyle w:val="Standard"/>
+        <w:rPr>
+          <w:rFonts w:ascii="Times New Roman" w:hAnsi="Times New Roman" w:cs="Times New Roman"/>
+          <w:b/>
+          <w:color w:val="000000"/>
+          <w:sz w:val="28"/>
+          <w:szCs w:val="28"/>
+          <w:shd w:val="clear" w:color="auto" w:fill="FFFFFF"/>
+        </w:rPr>
+      </w:pPr>
+    </w:p>
+    <w:p>
+      <w:pPr>
+        <w:pStyle w:val="Standard"/>
+        <w:rPr>
+          <w:rFonts w:ascii="Times New Roman" w:hAnsi="Times New Roman" w:cs="Times New Roman"/>
+          <w:b/>
+          <w:color w:val="000000"/>
+          <w:sz w:val="28"/>
+          <w:szCs w:val="28"/>
+          <w:shd w:val="clear" w:color="auto" w:fill="FFFFFF"/>
+        </w:rPr>
+      </w:pPr>
+    </w:p>
+    <w:p>
+      <w:pPr>
+        <w:pStyle w:val="Standard"/>
+        <w:rPr>
+          <w:rFonts w:ascii="Times New Roman" w:hAnsi="Times New Roman" w:cs="Times New Roman"/>
+          <w:b/>
+          <w:color w:val="000000"/>
+          <w:sz w:val="28"/>
+          <w:szCs w:val="28"/>
+          <w:shd w:val="clear" w:color="auto" w:fill="FFFFFF"/>
+        </w:rPr>
+      </w:pPr>
+    </w:p>
+    <w:p>
+      <w:pPr>
+        <w:pStyle w:val="Standard"/>
+        <w:rPr>
+          <w:rFonts w:ascii="Times New Roman" w:hAnsi="Times New Roman" w:cs="Times New Roman"/>
+          <w:b/>
+          <w:color w:val="000000"/>
+          <w:sz w:val="28"/>
+          <w:szCs w:val="28"/>
+          <w:shd w:val="clear" w:color="auto" w:fill="FFFFFF"/>
+        </w:rPr>
+      </w:pPr>
+    </w:p>
+    <w:p>
+      <w:pPr>
+        <w:pStyle w:val="Standard"/>
+        <w:rPr>
+          <w:rFonts w:ascii="Times New Roman" w:hAnsi="Times New Roman" w:cs="Times New Roman"/>
+          <w:b/>
+          <w:color w:val="000000"/>
+          <w:sz w:val="28"/>
+          <w:szCs w:val="28"/>
+          <w:shd w:val="clear" w:color="auto" w:fill="FFFFFF"/>
+        </w:rPr>
+      </w:pPr>
+    </w:p>
+    <w:p>
+      <w:pPr>
+        <w:pStyle w:val="Standard"/>
+        <w:rPr>
+          <w:rFonts w:ascii="Times New Roman" w:hAnsi="Times New Roman" w:cs="Times New Roman"/>
+          <w:b/>
+          <w:color w:val="000000"/>
+          <w:sz w:val="28"/>
+          <w:szCs w:val="28"/>
+          <w:shd w:val="clear" w:color="auto" w:fill="FFFFFF"/>
+        </w:rPr>
+      </w:pPr>
+      <w:bookmarkStart w:id="0" w:name="_GoBack"/>
+      <w:bookmarkEnd w:id="0"/>
       <w:r>
         <w:rPr>
           <w:rFonts w:ascii="Times New Roman" w:hAnsi="Times New Roman" w:cs="Times New Roman"/>

</xml_diff>